<commit_message>
Uvod skoro zavrsen krenulo je krenulo.
</commit_message>
<xml_diff>
--- a/DiplomskiRA95-20122016.docx
+++ b/DiplomskiRA95-20122016.docx
@@ -1,6 +1,6 @@
 
 <file path=word/document.xml><?xml version="1.0" encoding="utf-8"?>
-<w:document xmlns:wpc="http://schemas.microsoft.com/office/word/2010/wordprocessingCanvas" xmlns:cx="http://schemas.microsoft.com/office/drawing/2014/chartex" xmlns:mc="http://schemas.openxmlformats.org/markup-compatibility/2006" xmlns:o="urn:schemas-microsoft-com:office:office" xmlns:r="http://schemas.openxmlformats.org/officeDocument/2006/relationships" xmlns:m="http://schemas.openxmlformats.org/officeDocument/2006/math" xmlns:v="urn:schemas-microsoft-com:vml" xmlns:wp14="http://schemas.microsoft.com/office/word/2010/wordprocessingDrawing" xmlns:wp="http://schemas.openxmlformats.org/drawingml/2006/wordprocessingDrawing" xmlns:w10="urn:schemas-microsoft-com:office:word" xmlns:w="http://schemas.openxmlformats.org/wordprocessingml/2006/main" xmlns:w14="http://schemas.microsoft.com/office/word/2010/wordml" xmlns:w15="http://schemas.microsoft.com/office/word/2012/wordml" xmlns:w16se="http://schemas.microsoft.com/office/word/2015/wordml/symex" xmlns:wpg="http://schemas.microsoft.com/office/word/2010/wordprocessingGroup" xmlns:wpi="http://schemas.microsoft.com/office/word/2010/wordprocessingInk" xmlns:wne="http://schemas.microsoft.com/office/word/2006/wordml" xmlns:wps="http://schemas.microsoft.com/office/word/2010/wordprocessingShape" mc:Ignorable="w14 w15 w16se wp14">
+<w:document xmlns:wpc="http://schemas.microsoft.com/office/word/2010/wordprocessingCanvas" xmlns:cx="http://schemas.microsoft.com/office/drawing/2014/chartex" xmlns:cx1="http://schemas.microsoft.com/office/drawing/2015/9/8/chartex" xmlns:cx2="http://schemas.microsoft.com/office/drawing/2015/10/21/chartex" xmlns:cx3="http://schemas.microsoft.com/office/drawing/2016/5/9/chartex" xmlns:cx4="http://schemas.microsoft.com/office/drawing/2016/5/10/chartex" xmlns:cx5="http://schemas.microsoft.com/office/drawing/2016/5/11/chartex" xmlns:mc="http://schemas.openxmlformats.org/markup-compatibility/2006" xmlns:o="urn:schemas-microsoft-com:office:office" xmlns:r="http://schemas.openxmlformats.org/officeDocument/2006/relationships" xmlns:m="http://schemas.openxmlformats.org/officeDocument/2006/math" xmlns:v="urn:schemas-microsoft-com:vml" xmlns:wp14="http://schemas.microsoft.com/office/word/2010/wordprocessingDrawing" xmlns:wp="http://schemas.openxmlformats.org/drawingml/2006/wordprocessingDrawing" xmlns:w10="urn:schemas-microsoft-com:office:word" xmlns:w="http://schemas.openxmlformats.org/wordprocessingml/2006/main" xmlns:w14="http://schemas.microsoft.com/office/word/2010/wordml" xmlns:w15="http://schemas.microsoft.com/office/word/2012/wordml" xmlns:w16se="http://schemas.microsoft.com/office/word/2015/wordml/symex" xmlns:wpg="http://schemas.microsoft.com/office/word/2010/wordprocessingGroup" xmlns:wpi="http://schemas.microsoft.com/office/word/2010/wordprocessingInk" xmlns:wne="http://schemas.microsoft.com/office/word/2006/wordml" xmlns:wps="http://schemas.microsoft.com/office/word/2010/wordprocessingShape" mc:Ignorable="w14 w15 w16se wp14">
   <w:body>
     <w:p>
       <w:pPr>
@@ -70,9 +70,9 @@
                   <o:lock v:ext="edit" aspectratio="t"/>
                 </v:shapetype>
                 <v:shape id="_x0000_i1025" type="#_x0000_t75" style="width:63.75pt;height:63.75pt" o:ole="" fillcolor="window">
-                  <v:imagedata r:id="rId7" o:title=""/>
+                  <v:imagedata r:id="rId8" o:title=""/>
                 </v:shape>
-                <o:OLEObject Type="Embed" ProgID="CorelDraw.Graphic.7" ShapeID="_x0000_i1025" DrawAspect="Content" ObjectID="_1538427957" r:id="rId8"/>
+                <o:OLEObject Type="Embed" ProgID="CorelDraw.Graphic.7" ShapeID="_x0000_i1025" DrawAspect="Content" ObjectID="_1538862263" r:id="rId9"/>
               </w:object>
             </w:r>
           </w:p>
@@ -170,7 +170,7 @@
                           </pic:cNvPicPr>
                         </pic:nvPicPr>
                         <pic:blipFill>
-                          <a:blip r:embed="rId9" cstate="print">
+                          <a:blip r:embed="rId10" cstate="print">
                             <a:extLst>
                               <a:ext uri="{28A0092B-C50C-407E-A947-70E740481C1C}">
                                 <a14:useLocalDpi xmlns:a14="http://schemas.microsoft.com/office/drawing/2010/main" val="0"/>
@@ -599,6 +599,8 @@
         </w:rPr>
         <w:br w:type="page"/>
       </w:r>
+      <w:bookmarkStart w:id="0" w:name="_GoBack"/>
+      <w:bookmarkEnd w:id="0"/>
     </w:p>
     <w:p>
       <w:pPr>
@@ -684,7 +686,7 @@
                           </pic:cNvPicPr>
                         </pic:nvPicPr>
                         <pic:blipFill>
-                          <a:blip r:embed="rId9" cstate="print">
+                          <a:blip r:embed="rId10" cstate="print">
                             <a:extLst>
                               <a:ext uri="{28A0092B-C50C-407E-A947-70E740481C1C}">
                                 <a14:useLocalDpi xmlns:a14="http://schemas.microsoft.com/office/drawing/2010/main" val="0"/>
@@ -4984,7 +4986,7 @@
                           </pic:cNvPicPr>
                         </pic:nvPicPr>
                         <pic:blipFill>
-                          <a:blip r:embed="rId9" cstate="print">
+                          <a:blip r:embed="rId10" cstate="print">
                             <a:extLst>
                               <a:ext uri="{28A0092B-C50C-407E-A947-70E740481C1C}">
                                 <a14:useLocalDpi xmlns:a14="http://schemas.microsoft.com/office/drawing/2010/main" val="0"/>
@@ -8663,7 +8665,7 @@
                           </pic:cNvPicPr>
                         </pic:nvPicPr>
                         <pic:blipFill>
-                          <a:blip r:embed="rId9" cstate="print">
+                          <a:blip r:embed="rId10" cstate="print">
                             <a:extLst>
                               <a:ext uri="{28A0092B-C50C-407E-A947-70E740481C1C}">
                                 <a14:useLocalDpi xmlns:a14="http://schemas.microsoft.com/office/drawing/2010/main" val="0"/>
@@ -8987,7 +8989,7 @@
                 </w:ffData>
               </w:fldChar>
             </w:r>
-            <w:bookmarkStart w:id="0" w:name="Text9"/>
+            <w:bookmarkStart w:id="1" w:name="Text9"/>
             <w:r>
               <w:rPr>
                 <w:rFonts w:ascii="Arial" w:hAnsi="Arial"/>
@@ -9064,7 +9066,7 @@
               </w:rPr>
               <w:fldChar w:fldCharType="end"/>
             </w:r>
-            <w:bookmarkEnd w:id="0"/>
+            <w:bookmarkEnd w:id="1"/>
           </w:p>
         </w:tc>
       </w:tr>
@@ -9592,7 +9594,7 @@
             </w:r>
           </w:p>
         </w:tc>
-        <w:bookmarkStart w:id="1" w:name="Check1"/>
+        <w:bookmarkStart w:id="2" w:name="Check1"/>
         <w:tc>
           <w:tcPr>
             <w:tcW w:w="7776" w:type="dxa"/>
@@ -9631,7 +9633,7 @@
             <w:r>
               <w:fldChar w:fldCharType="end"/>
             </w:r>
-            <w:bookmarkEnd w:id="1"/>
+            <w:bookmarkEnd w:id="2"/>
             <w:r>
               <w:t xml:space="preserve"> Основне академске студије</w:t>
             </w:r>
@@ -9707,7 +9709,7 @@
             </w:r>
           </w:p>
         </w:tc>
-        <w:bookmarkStart w:id="2" w:name="Text11"/>
+        <w:bookmarkStart w:id="3" w:name="Text11"/>
         <w:tc>
           <w:tcPr>
             <w:tcW w:w="7776" w:type="dxa"/>
@@ -9820,7 +9822,7 @@
             <w:r>
               <w:fldChar w:fldCharType="end"/>
             </w:r>
-            <w:bookmarkEnd w:id="2"/>
+            <w:bookmarkEnd w:id="3"/>
           </w:p>
         </w:tc>
       </w:tr>
@@ -9863,7 +9865,7 @@
             </w:r>
           </w:p>
         </w:tc>
-        <w:bookmarkStart w:id="3" w:name="Text12"/>
+        <w:bookmarkStart w:id="4" w:name="Text12"/>
         <w:tc>
           <w:tcPr>
             <w:tcW w:w="7776" w:type="dxa"/>
@@ -9976,7 +9978,7 @@
             <w:r>
               <w:fldChar w:fldCharType="end"/>
             </w:r>
-            <w:bookmarkEnd w:id="3"/>
+            <w:bookmarkEnd w:id="4"/>
           </w:p>
         </w:tc>
       </w:tr>
@@ -10055,7 +10057,7 @@
             </w:r>
           </w:p>
         </w:tc>
-        <w:bookmarkStart w:id="4" w:name="Text13"/>
+        <w:bookmarkStart w:id="5" w:name="Text13"/>
         <w:tc>
           <w:tcPr>
             <w:tcW w:w="4476" w:type="dxa"/>
@@ -10154,7 +10156,7 @@
             <w:r>
               <w:fldChar w:fldCharType="end"/>
             </w:r>
-            <w:bookmarkEnd w:id="4"/>
+            <w:bookmarkEnd w:id="5"/>
           </w:p>
         </w:tc>
         <w:tc>
@@ -10251,7 +10253,7 @@
                 </w:ffData>
               </w:fldChar>
             </w:r>
-            <w:bookmarkStart w:id="5" w:name="Text4"/>
+            <w:bookmarkStart w:id="6" w:name="Text4"/>
             <w:r>
               <w:rPr>
                 <w:rFonts w:ascii="Arial" w:hAnsi="Arial"/>
@@ -10331,7 +10333,7 @@
             <w:r>
               <w:fldChar w:fldCharType="end"/>
             </w:r>
-            <w:bookmarkEnd w:id="5"/>
+            <w:bookmarkEnd w:id="6"/>
           </w:p>
         </w:tc>
       </w:tr>
@@ -10377,7 +10379,7 @@
             </w:r>
           </w:p>
         </w:tc>
-        <w:bookmarkStart w:id="6" w:name="Text14"/>
+        <w:bookmarkStart w:id="7" w:name="Text14"/>
         <w:tc>
           <w:tcPr>
             <w:tcW w:w="8303" w:type="dxa"/>
@@ -10477,7 +10479,7 @@
             <w:r>
               <w:fldChar w:fldCharType="end"/>
             </w:r>
-            <w:bookmarkEnd w:id="6"/>
+            <w:bookmarkEnd w:id="7"/>
           </w:p>
         </w:tc>
       </w:tr>
@@ -10524,7 +10526,7 @@
             </w:r>
           </w:p>
         </w:tc>
-        <w:bookmarkStart w:id="7" w:name="Text15"/>
+        <w:bookmarkStart w:id="8" w:name="Text15"/>
         <w:tc>
           <w:tcPr>
             <w:tcW w:w="8303" w:type="dxa"/>
@@ -10624,7 +10626,7 @@
             <w:r>
               <w:fldChar w:fldCharType="end"/>
             </w:r>
-            <w:bookmarkEnd w:id="7"/>
+            <w:bookmarkEnd w:id="8"/>
           </w:p>
         </w:tc>
       </w:tr>
@@ -10850,7 +10852,7 @@
             <w:vAlign w:val="center"/>
             <w:hideMark/>
           </w:tcPr>
-          <w:bookmarkStart w:id="8" w:name="Text16"/>
+          <w:bookmarkStart w:id="9" w:name="Text16"/>
           <w:p>
             <w:pPr>
               <w:pStyle w:val="tab"/>
@@ -10945,7 +10947,7 @@
             <w:r>
               <w:fldChar w:fldCharType="end"/>
             </w:r>
-            <w:bookmarkEnd w:id="8"/>
+            <w:bookmarkEnd w:id="9"/>
           </w:p>
         </w:tc>
       </w:tr>
@@ -11009,7 +11011,7 @@
             </w:tcBorders>
             <w:hideMark/>
           </w:tcPr>
-          <w:bookmarkStart w:id="9" w:name="Text17"/>
+          <w:bookmarkStart w:id="10" w:name="Text17"/>
           <w:p>
             <w:pPr>
               <w:pStyle w:val="tab"/>
@@ -11075,7 +11077,7 @@
             <w:r>
               <w:fldChar w:fldCharType="end"/>
             </w:r>
-            <w:bookmarkEnd w:id="9"/>
+            <w:bookmarkEnd w:id="10"/>
           </w:p>
         </w:tc>
       </w:tr>
@@ -11405,7 +11407,7 @@
               </w:rPr>
               <w:t xml:space="preserve">- Студента;   </w:t>
             </w:r>
-            <w:bookmarkStart w:id="10" w:name="Check3"/>
+            <w:bookmarkStart w:id="11" w:name="Check3"/>
             <w:r>
               <w:fldChar w:fldCharType="begin">
                 <w:ffData>
@@ -11432,7 +11434,7 @@
             <w:r>
               <w:fldChar w:fldCharType="end"/>
             </w:r>
-            <w:bookmarkEnd w:id="10"/>
+            <w:bookmarkEnd w:id="11"/>
             <w:r>
               <w:rPr>
                 <w:rFonts w:ascii="Arial" w:hAnsi="Arial"/>
@@ -11991,41 +11993,6 @@
       <w:pPr>
         <w:pStyle w:val="NormalWeb"/>
         <w:spacing w:before="0" w:beforeAutospacing="0" w:after="0"/>
-      </w:pPr>
-    </w:p>
-    <w:p>
-      <w:pPr>
-        <w:pStyle w:val="NormalWeb"/>
-        <w:spacing w:before="0" w:beforeAutospacing="0" w:after="0"/>
-      </w:pPr>
-      <w:r>
-        <w:br w:type="page"/>
-      </w:r>
-    </w:p>
-    <w:p>
-      <w:pPr>
-        <w:pStyle w:val="NormalWeb"/>
-        <w:spacing w:before="0" w:beforeAutospacing="0" w:after="0"/>
-        <w:rPr>
-          <w:b/>
-        </w:rPr>
-      </w:pPr>
-      <w:r>
-        <w:rPr>
-          <w:b/>
-        </w:rPr>
-        <w:lastRenderedPageBreak/>
-        <w:t>2. OPIS REŠAVANOG PROBLEMA</w:t>
-      </w:r>
-    </w:p>
-    <w:p>
-      <w:pPr>
-        <w:pStyle w:val="NormalWeb"/>
-        <w:spacing w:before="0" w:beforeAutospacing="0" w:after="0"/>
-        <w:rPr>
-          <w:sz w:val="22"/>
-          <w:szCs w:val="22"/>
-        </w:rPr>
       </w:pPr>
     </w:p>
     <w:p>
@@ -12311,7 +12278,6 @@
           <w:szCs w:val="22"/>
         </w:rPr>
       </w:pPr>
-      <w:bookmarkStart w:id="11" w:name="_GoBack"/>
       <w:r>
         <w:rPr>
           <w:color w:val="0070C0"/>
@@ -12321,7 +12287,6 @@
         <w:t>U tekstu obavezno prodiskutovati svaku tabelu (sliku ili listing).</w:t>
       </w:r>
     </w:p>
-    <w:bookmarkEnd w:id="11"/>
     <w:p>
       <w:pPr>
         <w:pStyle w:val="NormalWeb"/>
@@ -12345,14 +12310,656 @@
       <w:pPr>
         <w:pStyle w:val="NormalWeb"/>
         <w:spacing w:before="0" w:beforeAutospacing="0" w:after="0"/>
-        <w:jc w:val="both"/>
-      </w:pPr>
+      </w:pPr>
+      <w:r>
+        <w:br w:type="page"/>
+      </w:r>
+    </w:p>
+    <w:p>
+      <w:pPr>
+        <w:pStyle w:val="NormalWeb"/>
+        <w:spacing w:before="0" w:beforeAutospacing="0" w:after="0"/>
+        <w:rPr>
+          <w:b/>
+        </w:rPr>
+      </w:pPr>
+    </w:p>
+    <w:p>
+      <w:pPr>
+        <w:pStyle w:val="NormalWeb"/>
+        <w:spacing w:before="0" w:beforeAutospacing="0" w:after="0"/>
+        <w:rPr>
+          <w:b/>
+        </w:rPr>
+      </w:pPr>
+      <w:r>
+        <w:rPr>
+          <w:b/>
+        </w:rPr>
+        <w:t>2. OPIS REŠAVANOG PROBLEMA</w:t>
+      </w:r>
     </w:p>
     <w:p>
       <w:pPr>
         <w:pStyle w:val="NormalWeb"/>
         <w:spacing w:before="0" w:beforeAutospacing="0" w:after="0"/>
         <w:jc w:val="both"/>
+      </w:pPr>
+    </w:p>
+    <w:p>
+      <w:pPr>
+        <w:pStyle w:val="NormalWeb"/>
+        <w:spacing w:before="0" w:beforeAutospacing="0" w:after="0"/>
+        <w:jc w:val="both"/>
+      </w:pPr>
+      <w:r>
+        <w:t xml:space="preserve">Živimo u vremenu kada </w:t>
+      </w:r>
+      <w:r>
+        <w:t>posao od ljudi zahteva čestu promenu i konstantan razvoj i proširenje postojećih</w:t>
+      </w:r>
+      <w:r>
+        <w:t xml:space="preserve"> softverskih</w:t>
+      </w:r>
+      <w:r>
+        <w:t xml:space="preserve"> rešenja. </w:t>
+      </w:r>
+      <w:r>
+        <w:t>Veoma često</w:t>
+      </w:r>
+      <w:r>
+        <w:t xml:space="preserve"> klijenti posle prvog puštanja nekog softverskog proizvoda u produkciju dolaze do </w:t>
+      </w:r>
+      <w:r>
+        <w:t xml:space="preserve">ryličitih </w:t>
+      </w:r>
+      <w:r>
+        <w:t xml:space="preserve">zaključaka i promene mišljenja kako bi unapredili svoje </w:t>
+      </w:r>
+      <w:r>
+        <w:t xml:space="preserve">rešenje </w:t>
+      </w:r>
+      <w:r>
+        <w:t xml:space="preserve"> kao i ispoštovali zahteve korisnika koji usled korištenja aplikacije očekuju promene koje će im </w:t>
+      </w:r>
+      <w:r>
+        <w:t xml:space="preserve">korištenje iste </w:t>
+      </w:r>
+      <w:r>
+        <w:t xml:space="preserve">učiniti lakšim i pristupačnijim. Takođe se dešava da klijenti menjaju mišljenje o </w:t>
+      </w:r>
+      <w:r>
+        <w:t>servisima</w:t>
+      </w:r>
+      <w:r>
+        <w:t xml:space="preserve"> koji vrše određeni deo posla na različitim slojevima aplikacije kako bi optimizovali </w:t>
+      </w:r>
+      <w:r>
+        <w:t xml:space="preserve">njen rad ali i zamenili zastrele servise novim koji određeni deo posla rade mnogo bolje i njihovo održavanje je mnogo lakše i isplativije. </w:t>
+      </w:r>
+      <w:r>
+        <w:t xml:space="preserve">Obzirom na </w:t>
+      </w:r>
+      <w:r>
+        <w:t xml:space="preserve">gore navedeno na nama je da sve to </w:t>
+      </w:r>
+      <w:r>
+        <w:t>učinimo što lakšim kako bi smo rešenju omogućili konstantan napredak i održivost na visokom nivou.</w:t>
+      </w:r>
+    </w:p>
+    <w:p>
+      <w:pPr>
+        <w:pStyle w:val="NormalWeb"/>
+        <w:spacing w:before="0" w:beforeAutospacing="0" w:after="0"/>
+        <w:jc w:val="both"/>
+      </w:pPr>
+    </w:p>
+    <w:p>
+      <w:pPr>
+        <w:pStyle w:val="NormalWeb"/>
+        <w:spacing w:before="0" w:beforeAutospacing="0" w:after="0"/>
+        <w:jc w:val="both"/>
+        <w:rPr>
+          <w:lang w:val="sr-Latn-RS"/>
+        </w:rPr>
+      </w:pPr>
+      <w:r>
+        <w:rPr>
+          <w:lang w:val="sr-Latn-RS"/>
+        </w:rPr>
+        <w:t xml:space="preserve">Projektovanjem i kreiranjem softvera </w:t>
+      </w:r>
+      <w:r>
+        <w:rPr>
+          <w:lang w:val="sr-Latn-RS"/>
+        </w:rPr>
+        <w:t>koji je interno čvrsto spregnut činimo održivost i proširivost velikih projekata skoro nemogućim i samim tim onemogućujemo njegov da</w:t>
+      </w:r>
+      <w:r>
+        <w:rPr>
+          <w:lang w:val="sr-Latn-RS"/>
+        </w:rPr>
+        <w:t>lji razvoj i unapređenje. Čvrsta</w:t>
+      </w:r>
+      <w:r>
+        <w:rPr>
+          <w:lang w:val="sr-Latn-RS"/>
+        </w:rPr>
+        <w:t xml:space="preserve"> spregnutost koda ili Tight Coupling je uobičajeno loša praksa pisanja a njene posledice su </w:t>
+      </w:r>
+      <w:r>
+        <w:rPr>
+          <w:lang w:val="sr-Latn-RS"/>
+        </w:rPr>
+        <w:t>slaba</w:t>
+      </w:r>
+      <w:r>
+        <w:rPr>
+          <w:lang w:val="sr-Latn-RS"/>
+        </w:rPr>
+        <w:t xml:space="preserve"> fleksibilnost, gotovo </w:t>
+      </w:r>
+      <w:r>
+        <w:rPr>
+          <w:lang w:val="sr-Latn-RS"/>
+        </w:rPr>
+        <w:t xml:space="preserve">nemoguća ponovna iskorsitivost, </w:t>
+      </w:r>
+      <w:r>
+        <w:rPr>
+          <w:lang w:val="sr-Latn-RS"/>
+        </w:rPr>
+        <w:t xml:space="preserve">dodavanje određenih izmena je </w:t>
+      </w:r>
+      <w:r>
+        <w:rPr>
+          <w:lang w:val="sr-Latn-RS"/>
+        </w:rPr>
+        <w:t xml:space="preserve">veoma problematično i  </w:t>
+      </w:r>
+      <w:r>
+        <w:rPr>
+          <w:lang w:val="sr-Latn-RS"/>
+        </w:rPr>
+        <w:t>testiranje aplikacije je veoma otežano</w:t>
+      </w:r>
+      <w:r>
+        <w:rPr>
+          <w:lang w:val="sr-Latn-RS"/>
+        </w:rPr>
+        <w:t>. Tightly</w:t>
+      </w:r>
+      <w:r>
+        <w:rPr>
+          <w:lang w:val="sr-Latn-RS"/>
+        </w:rPr>
+        <w:t xml:space="preserve"> Coupled komponente</w:t>
+      </w:r>
+      <w:r>
+        <w:rPr>
+          <w:lang w:val="sr-Latn-RS"/>
+        </w:rPr>
+        <w:t xml:space="preserve"> </w:t>
+      </w:r>
+      <w:r>
+        <w:rPr>
+          <w:lang w:val="sr-Latn-RS"/>
+        </w:rPr>
+        <w:t>su one komponente koje mnogo  znaju jedna o drugoj</w:t>
+      </w:r>
+      <w:r>
+        <w:rPr>
+          <w:lang w:val="sr-Latn-RS"/>
+        </w:rPr>
+        <w:t>,</w:t>
+      </w:r>
+      <w:r>
+        <w:rPr>
+          <w:lang w:val="sr-Latn-RS"/>
+        </w:rPr>
+        <w:t xml:space="preserve"> </w:t>
+      </w:r>
+      <w:r>
+        <w:rPr>
+          <w:lang w:val="sr-Latn-RS"/>
+        </w:rPr>
+        <w:t>odnosno</w:t>
+      </w:r>
+      <w:r>
+        <w:rPr>
+          <w:lang w:val="sr-Latn-RS"/>
+        </w:rPr>
+        <w:t xml:space="preserve"> o samoj implementaciji </w:t>
+      </w:r>
+      <w:r>
+        <w:rPr>
+          <w:lang w:val="sr-Latn-RS"/>
+        </w:rPr>
+        <w:t>i toliko su spregnute da izmena jedne</w:t>
+      </w:r>
+      <w:r>
+        <w:rPr>
+          <w:lang w:val="sr-Latn-RS"/>
+        </w:rPr>
+        <w:t xml:space="preserve"> nužno znači i izmenu </w:t>
+      </w:r>
+      <w:r>
+        <w:rPr>
+          <w:lang w:val="sr-Latn-RS"/>
+        </w:rPr>
+        <w:t>druge.</w:t>
+      </w:r>
+      <w:r>
+        <w:rPr>
+          <w:lang w:val="sr-Latn-RS"/>
+        </w:rPr>
+        <w:t xml:space="preserve"> </w:t>
+      </w:r>
+    </w:p>
+    <w:p>
+      <w:pPr>
+        <w:pStyle w:val="NormalWeb"/>
+        <w:spacing w:before="0" w:beforeAutospacing="0" w:after="0"/>
+        <w:jc w:val="both"/>
+        <w:rPr>
+          <w:lang w:val="sr-Latn-RS"/>
+        </w:rPr>
+      </w:pPr>
+    </w:p>
+    <w:p>
+      <w:pPr>
+        <w:pStyle w:val="NormalWeb"/>
+        <w:spacing w:before="0" w:beforeAutospacing="0" w:after="0"/>
+        <w:jc w:val="both"/>
+      </w:pPr>
+      <w:r>
+        <w:tab/>
+      </w:r>
+    </w:p>
+    <w:p>
+      <w:pPr>
+        <w:pStyle w:val="NormalWeb"/>
+        <w:spacing w:before="0" w:beforeAutospacing="0" w:after="0"/>
+        <w:jc w:val="both"/>
+        <w:rPr>
+          <w:noProof/>
+          <w:lang w:val="en-US" w:eastAsia="en-US"/>
+        </w:rPr>
+      </w:pPr>
+      <w:r>
+        <w:tab/>
+      </w:r>
+      <w:r>
+        <w:tab/>
+      </w:r>
+      <w:r>
+        <w:tab/>
+      </w:r>
+      <w:r>
+        <w:rPr>
+          <w:noProof/>
+          <w:lang w:val="en-US" w:eastAsia="en-US"/>
+        </w:rPr>
+        <w:drawing>
+          <wp:inline distT="0" distB="0" distL="0" distR="0" wp14:anchorId="47BE9AEF" wp14:editId="764A9039">
+            <wp:extent cx="6648450" cy="3914775"/>
+            <wp:effectExtent l="0" t="0" r="0" b="9525"/>
+            <wp:docPr id="8" name="Picture 8" descr="C:\Users\SCHOX\Desktop\Screenshot_3.png"/>
+            <wp:cNvGraphicFramePr>
+              <a:graphicFrameLocks xmlns:a="http://schemas.openxmlformats.org/drawingml/2006/main" noChangeAspect="1"/>
+            </wp:cNvGraphicFramePr>
+            <a:graphic xmlns:a="http://schemas.openxmlformats.org/drawingml/2006/main">
+              <a:graphicData uri="http://schemas.openxmlformats.org/drawingml/2006/picture">
+                <pic:pic xmlns:pic="http://schemas.openxmlformats.org/drawingml/2006/picture">
+                  <pic:nvPicPr>
+                    <pic:cNvPr id="0" name="Picture 5" descr="C:\Users\SCHOX\Desktop\Screenshot_3.png"/>
+                    <pic:cNvPicPr>
+                      <a:picLocks noChangeAspect="1" noChangeArrowheads="1"/>
+                    </pic:cNvPicPr>
+                  </pic:nvPicPr>
+                  <pic:blipFill>
+                    <a:blip r:embed="rId11">
+                      <a:extLst>
+                        <a:ext uri="{28A0092B-C50C-407E-A947-70E740481C1C}">
+                          <a14:useLocalDpi xmlns:a14="http://schemas.microsoft.com/office/drawing/2010/main" val="0"/>
+                        </a:ext>
+                      </a:extLst>
+                    </a:blip>
+                    <a:srcRect/>
+                    <a:stretch>
+                      <a:fillRect/>
+                    </a:stretch>
+                  </pic:blipFill>
+                  <pic:spPr bwMode="auto">
+                    <a:xfrm>
+                      <a:off x="0" y="0"/>
+                      <a:ext cx="6648450" cy="3914775"/>
+                    </a:xfrm>
+                    <a:prstGeom prst="rect">
+                      <a:avLst/>
+                    </a:prstGeom>
+                    <a:noFill/>
+                    <a:ln>
+                      <a:noFill/>
+                    </a:ln>
+                  </pic:spPr>
+                </pic:pic>
+              </a:graphicData>
+            </a:graphic>
+          </wp:inline>
+        </w:drawing>
+      </w:r>
+    </w:p>
+    <w:p>
+      <w:pPr>
+        <w:pStyle w:val="NormalWeb"/>
+        <w:spacing w:before="0" w:beforeAutospacing="0" w:after="0"/>
+        <w:jc w:val="center"/>
+      </w:pPr>
+      <w:r>
+        <w:t>Slika 2.1 Primer čvrsto spregnutog koda</w:t>
+      </w:r>
+    </w:p>
+    <w:p>
+      <w:pPr>
+        <w:pStyle w:val="NormalWeb"/>
+        <w:spacing w:before="0" w:beforeAutospacing="0" w:after="0"/>
+      </w:pPr>
+    </w:p>
+    <w:p>
+      <w:pPr>
+        <w:pStyle w:val="NormalWeb"/>
+        <w:spacing w:before="0" w:beforeAutospacing="0" w:after="0"/>
+        <w:jc w:val="both"/>
+      </w:pPr>
+    </w:p>
+    <w:p>
+      <w:pPr>
+        <w:pStyle w:val="NormalWeb"/>
+        <w:spacing w:before="0" w:beforeAutospacing="0" w:after="0"/>
+        <w:jc w:val="both"/>
+      </w:pPr>
+      <w:r>
+        <w:t xml:space="preserve">Na slici 2.1 </w:t>
+      </w:r>
+      <w:r>
+        <w:t xml:space="preserve">vidimo primer </w:t>
+      </w:r>
+      <w:r>
+        <w:t>čvrst</w:t>
+      </w:r>
+      <w:r>
+        <w:t>o spregnutih slojeva aplikacije</w:t>
+      </w:r>
+      <w:r>
+        <w:t>.</w:t>
+      </w:r>
+      <w:r>
+        <w:t xml:space="preserve"> Čvrsta spregnutost se najviše ogleda u dirketnom instanciranju komponenti iz drugih slojeva( u ovom slučaju library-a) aplikacije i samim tim potpuno onemogućujemo izlociju ovih modula tako da mogu da rade zasebno bez oslanjanja jedan na drugog. Glavna prednost višeslojnih aplikacija </w:t>
+      </w:r>
+      <w:r>
+        <w:t>je</w:t>
+      </w:r>
+      <w:r>
+        <w:t xml:space="preserve"> u tome što nam omogućava totalno razdvajanje poslova za koji je svaki sloj zadužen, kao što je na primer dobavljanje podataka iz baze, biznis logika, prikaz </w:t>
+      </w:r>
+      <w:r>
+        <w:lastRenderedPageBreak/>
+        <w:t xml:space="preserve">podataka itd. Povezivanje slojeva na ovaj način spregnuli smo aplikaciju tako da </w:t>
+      </w:r>
+      <w:r>
+        <w:t>naše komponente ne mogu da egzistiraju jedna bez druge i samim tim narušili koncept slabo spregnutih rešenja.</w:t>
+      </w:r>
+    </w:p>
+    <w:p>
+      <w:pPr>
+        <w:pStyle w:val="NormalWeb"/>
+        <w:spacing w:before="0" w:beforeAutospacing="0" w:after="0"/>
+        <w:jc w:val="both"/>
+      </w:pPr>
+    </w:p>
+    <w:p>
+      <w:pPr>
+        <w:pStyle w:val="NormalWeb"/>
+        <w:spacing w:before="0" w:beforeAutospacing="0" w:after="0"/>
+        <w:jc w:val="both"/>
+      </w:pPr>
+    </w:p>
+    <w:p>
+      <w:pPr>
+        <w:pStyle w:val="NormalWeb"/>
+        <w:spacing w:before="0" w:beforeAutospacing="0" w:after="0"/>
+        <w:jc w:val="both"/>
+      </w:pPr>
+    </w:p>
+    <w:p>
+      <w:pPr>
+        <w:pStyle w:val="NormalWeb"/>
+        <w:spacing w:before="0" w:beforeAutospacing="0" w:after="0"/>
+        <w:jc w:val="both"/>
+      </w:pPr>
+    </w:p>
+    <w:p>
+      <w:pPr>
+        <w:pStyle w:val="NormalWeb"/>
+        <w:spacing w:before="0" w:beforeAutospacing="0" w:after="0"/>
+        <w:jc w:val="both"/>
+      </w:pPr>
+    </w:p>
+    <w:p>
+      <w:pPr>
+        <w:pStyle w:val="NormalWeb"/>
+        <w:spacing w:before="0" w:beforeAutospacing="0" w:after="0"/>
+        <w:jc w:val="both"/>
+      </w:pPr>
+    </w:p>
+    <w:p>
+      <w:pPr>
+        <w:pStyle w:val="NormalWeb"/>
+        <w:spacing w:before="0" w:beforeAutospacing="0" w:after="0"/>
+        <w:jc w:val="center"/>
+      </w:pPr>
+      <w:r>
+        <w:rPr>
+          <w:noProof/>
+          <w:lang w:val="en-US" w:eastAsia="en-US"/>
+        </w:rPr>
+        <w:drawing>
+          <wp:inline distT="0" distB="0" distL="0" distR="0" wp14:anchorId="0A5C6A48" wp14:editId="1665F718">
+            <wp:extent cx="4981903" cy="2743200"/>
+            <wp:effectExtent l="0" t="0" r="9525" b="0"/>
+            <wp:docPr id="9" name="Picture 9" descr="C:\Users\SCHOX\Desktop\Screenshot_4.png"/>
+            <wp:cNvGraphicFramePr>
+              <a:graphicFrameLocks xmlns:a="http://schemas.openxmlformats.org/drawingml/2006/main" noChangeAspect="1"/>
+            </wp:cNvGraphicFramePr>
+            <a:graphic xmlns:a="http://schemas.openxmlformats.org/drawingml/2006/main">
+              <a:graphicData uri="http://schemas.openxmlformats.org/drawingml/2006/picture">
+                <pic:pic xmlns:pic="http://schemas.openxmlformats.org/drawingml/2006/picture">
+                  <pic:nvPicPr>
+                    <pic:cNvPr id="0" name="Picture 6" descr="C:\Users\SCHOX\Desktop\Screenshot_4.png"/>
+                    <pic:cNvPicPr>
+                      <a:picLocks noChangeAspect="1" noChangeArrowheads="1"/>
+                    </pic:cNvPicPr>
+                  </pic:nvPicPr>
+                  <pic:blipFill>
+                    <a:blip r:embed="rId12">
+                      <a:extLst>
+                        <a:ext uri="{28A0092B-C50C-407E-A947-70E740481C1C}">
+                          <a14:useLocalDpi xmlns:a14="http://schemas.microsoft.com/office/drawing/2010/main" val="0"/>
+                        </a:ext>
+                      </a:extLst>
+                    </a:blip>
+                    <a:srcRect/>
+                    <a:stretch>
+                      <a:fillRect/>
+                    </a:stretch>
+                  </pic:blipFill>
+                  <pic:spPr bwMode="auto">
+                    <a:xfrm>
+                      <a:off x="0" y="0"/>
+                      <a:ext cx="5007129" cy="2757090"/>
+                    </a:xfrm>
+                    <a:prstGeom prst="rect">
+                      <a:avLst/>
+                    </a:prstGeom>
+                    <a:noFill/>
+                    <a:ln>
+                      <a:noFill/>
+                    </a:ln>
+                  </pic:spPr>
+                </pic:pic>
+              </a:graphicData>
+            </a:graphic>
+          </wp:inline>
+        </w:drawing>
+      </w:r>
+    </w:p>
+    <w:p>
+      <w:pPr>
+        <w:pStyle w:val="NormalWeb"/>
+        <w:spacing w:before="0" w:beforeAutospacing="0" w:after="0"/>
+        <w:jc w:val="both"/>
+      </w:pPr>
+    </w:p>
+    <w:p>
+      <w:pPr>
+        <w:pStyle w:val="NormalWeb"/>
+        <w:spacing w:before="0" w:beforeAutospacing="0" w:after="0"/>
+        <w:jc w:val="center"/>
+      </w:pPr>
+      <w:r>
+        <w:t>Slika 2.2. Graf zavisosti između slojeva aplikacije</w:t>
+      </w:r>
+    </w:p>
+    <w:p>
+      <w:pPr>
+        <w:pStyle w:val="NormalWeb"/>
+        <w:spacing w:before="0" w:beforeAutospacing="0" w:after="0"/>
+        <w:jc w:val="both"/>
+      </w:pPr>
+    </w:p>
+    <w:p>
+      <w:pPr>
+        <w:pStyle w:val="NormalWeb"/>
+        <w:spacing w:before="0" w:beforeAutospacing="0" w:after="0"/>
+        <w:jc w:val="both"/>
+      </w:pPr>
+    </w:p>
+    <w:p>
+      <w:pPr>
+        <w:pStyle w:val="NormalWeb"/>
+        <w:spacing w:before="0" w:beforeAutospacing="0" w:after="0"/>
+        <w:jc w:val="both"/>
+      </w:pPr>
+    </w:p>
+    <w:p>
+      <w:pPr>
+        <w:pStyle w:val="NormalWeb"/>
+        <w:spacing w:before="0" w:beforeAutospacing="0" w:after="0"/>
+        <w:jc w:val="both"/>
+      </w:pPr>
+      <w:r>
+        <w:t xml:space="preserve">Slika 2.2. nam prikazihe zavisnost između slojeva (Library) aplikacije oslikavajući kod sa slike 2.1. User Interface library sloj u kom se nalazi ProductController klasa čiji je zadatak da podatke koje dobija iz servisa salje na </w:t>
+      </w:r>
+      <w:r>
+        <w:t>komponente koje se bave prikazom</w:t>
+      </w:r>
+      <w:r>
+        <w:t>, referencira Domain library odnosno servisni sloj u kome se nalazi ProductService klasa a zbog svoje visoke spregnutosti sa njom mora da referencira i RelationalDataAccess library u kojoj se nalazi kontekstna klasa odnosno CommerceObjectContext.</w:t>
+      </w:r>
+      <w:r>
+        <w:t xml:space="preserve"> U ovom slučaju jedino sloj koji je zmenjiv je UserInterface koji bi smo mogli zameniti sa bilo kojim drugim slojem z aprikaz podataka tako što bi smo u njega opet referencirali i servisni i sloj koji je zadužen za pristum bazi podataka(Domain i Relational Data Access library).</w:t>
+      </w:r>
+    </w:p>
+    <w:p>
+      <w:pPr>
+        <w:pStyle w:val="NormalWeb"/>
+        <w:spacing w:before="0" w:beforeAutospacing="0" w:after="0"/>
+        <w:jc w:val="both"/>
+      </w:pPr>
+    </w:p>
+    <w:p>
+      <w:pPr>
+        <w:pStyle w:val="NormalWeb"/>
+        <w:spacing w:before="0" w:beforeAutospacing="0" w:after="0"/>
+        <w:jc w:val="both"/>
+      </w:pPr>
+    </w:p>
+    <w:p>
+      <w:pPr>
+        <w:pStyle w:val="NormalWeb"/>
+        <w:spacing w:before="0" w:beforeAutospacing="0" w:after="0"/>
+        <w:jc w:val="both"/>
+      </w:pPr>
+    </w:p>
+    <w:p>
+      <w:pPr>
+        <w:pStyle w:val="NormalWeb"/>
+        <w:spacing w:before="0" w:beforeAutospacing="0" w:after="0"/>
+        <w:jc w:val="both"/>
+      </w:pPr>
+    </w:p>
+    <w:p>
+      <w:pPr>
+        <w:pStyle w:val="NormalWeb"/>
+        <w:spacing w:before="0" w:beforeAutospacing="0" w:after="0"/>
+        <w:jc w:val="both"/>
+      </w:pPr>
+    </w:p>
+    <w:p>
+      <w:pPr>
+        <w:pStyle w:val="NormalWeb"/>
+        <w:spacing w:before="0" w:beforeAutospacing="0" w:after="0"/>
+        <w:jc w:val="both"/>
+      </w:pPr>
+    </w:p>
+    <w:p>
+      <w:pPr>
+        <w:pStyle w:val="NormalWeb"/>
+        <w:spacing w:before="0" w:beforeAutospacing="0" w:after="0"/>
+        <w:jc w:val="both"/>
+      </w:pPr>
+    </w:p>
+    <w:p>
+      <w:pPr>
+        <w:pStyle w:val="NormalWeb"/>
+        <w:spacing w:before="0" w:beforeAutospacing="0" w:after="0"/>
+        <w:jc w:val="both"/>
+      </w:pPr>
+    </w:p>
+    <w:p>
+      <w:pPr>
+        <w:pStyle w:val="NormalWeb"/>
+        <w:spacing w:before="0" w:beforeAutospacing="0" w:after="0"/>
+        <w:jc w:val="both"/>
+      </w:pPr>
+    </w:p>
+    <w:p>
+      <w:pPr>
+        <w:pStyle w:val="NormalWeb"/>
+        <w:spacing w:before="0" w:beforeAutospacing="0" w:after="0"/>
+        <w:jc w:val="both"/>
+      </w:pPr>
+    </w:p>
+    <w:p>
+      <w:pPr>
+        <w:pStyle w:val="NormalWeb"/>
+        <w:spacing w:before="0" w:beforeAutospacing="0" w:after="0"/>
+        <w:jc w:val="both"/>
+      </w:pPr>
+    </w:p>
+    <w:p>
+      <w:pPr>
+        <w:pStyle w:val="NormalWeb"/>
+        <w:spacing w:before="0" w:beforeAutospacing="0" w:after="0"/>
+        <w:jc w:val="both"/>
+      </w:pPr>
+    </w:p>
+    <w:p>
+      <w:pPr>
+        <w:pStyle w:val="NormalWeb"/>
+        <w:spacing w:before="0" w:beforeAutospacing="0" w:after="0"/>
+        <w:jc w:val="both"/>
         <w:rPr>
           <w:sz w:val="22"/>
           <w:szCs w:val="22"/>
@@ -12363,7 +12970,21 @@
           <w:sz w:val="22"/>
           <w:szCs w:val="22"/>
         </w:rPr>
-        <w:t>Jedna od mnogih definicija : Dependency Injection(onaj font koji je rekao je set softverskih dizajn principa i paterna koji nam omogu</w:t>
+        <w:t>Jedna od mnogih definicija : Dependency Injection(onaj font koji je rekao</w:t>
+      </w:r>
+      <w:r>
+        <w:rPr>
+          <w:sz w:val="22"/>
+          <w:szCs w:val="22"/>
+        </w:rPr>
+        <w:t>)</w:t>
+      </w:r>
+      <w:r>
+        <w:rPr>
+          <w:sz w:val="22"/>
+          <w:szCs w:val="22"/>
+        </w:rPr>
+        <w:t xml:space="preserve"> je set softverskih dizajn principa i paterna koji nam omogu</w:t>
       </w:r>
       <w:r>
         <w:rPr>
@@ -12460,6 +13081,7 @@
         <w:rPr>
           <w:lang w:val="sr-Latn-RS"/>
         </w:rPr>
+        <w:lastRenderedPageBreak/>
         <w:t>2.1 Kompozicija objekata(Object composition)</w:t>
       </w:r>
     </w:p>
@@ -12547,7 +13169,7 @@
           <w:sz w:val="24"/>
         </w:rPr>
       </w:pPr>
-      <w:hyperlink r:id="rId10" w:history="1">
+      <w:hyperlink r:id="rId13" w:history="1">
         <w:r>
           <w:rPr>
             <w:rStyle w:val="Hyperlink"/>
@@ -12558,7 +13180,7 @@
           <w:t>1</w:t>
         </w:r>
       </w:hyperlink>
-      <w:hyperlink r:id="rId11" w:history="1">
+      <w:hyperlink r:id="rId14" w:history="1">
         <w:r>
           <w:rPr>
             <w:rStyle w:val="Hyperlink"/>
@@ -12568,7 +13190,7 @@
           <w:t xml:space="preserve"> John Munsch et al., “How to explain Dependency Injection to a 5-year old,” 2009, </w:t>
         </w:r>
       </w:hyperlink>
-      <w:hyperlink r:id="rId12" w:history="1">
+      <w:hyperlink r:id="rId15" w:history="1">
         <w:r>
           <w:rPr>
             <w:rStyle w:val="Hyperlink"/>
@@ -13410,7 +14032,7 @@
         </w:rPr>
         <w:t xml:space="preserve">] </w:t>
       </w:r>
-      <w:hyperlink r:id="rId13" w:history="1">
+      <w:hyperlink r:id="rId16" w:history="1">
         <w:r>
           <w:rPr>
             <w:rStyle w:val="Hyperlink"/>
@@ -13779,8 +14401,8 @@
     </w:p>
     <w:p/>
     <w:sectPr>
-      <w:headerReference w:type="default" r:id="rId14"/>
-      <w:headerReference w:type="first" r:id="rId15"/>
+      <w:headerReference w:type="default" r:id="rId17"/>
+      <w:headerReference w:type="first" r:id="rId18"/>
       <w:pgSz w:w="11907" w:h="16840" w:code="9"/>
       <w:pgMar w:top="567" w:right="567" w:bottom="567" w:left="1418" w:header="567" w:footer="567" w:gutter="0"/>
       <w:pgNumType w:start="54"/>
@@ -13792,7 +14414,7 @@
 </file>
 
 <file path=word/endnotes.xml><?xml version="1.0" encoding="utf-8"?>
-<w:endnotes xmlns:wpc="http://schemas.microsoft.com/office/word/2010/wordprocessingCanvas" xmlns:cx="http://schemas.microsoft.com/office/drawing/2014/chartex" xmlns:mc="http://schemas.openxmlformats.org/markup-compatibility/2006" xmlns:o="urn:schemas-microsoft-com:office:office" xmlns:r="http://schemas.openxmlformats.org/officeDocument/2006/relationships" xmlns:m="http://schemas.openxmlformats.org/officeDocument/2006/math" xmlns:v="urn:schemas-microsoft-com:vml" xmlns:wp14="http://schemas.microsoft.com/office/word/2010/wordprocessingDrawing" xmlns:wp="http://schemas.openxmlformats.org/drawingml/2006/wordprocessingDrawing" xmlns:w10="urn:schemas-microsoft-com:office:word" xmlns:w="http://schemas.openxmlformats.org/wordprocessingml/2006/main" xmlns:w14="http://schemas.microsoft.com/office/word/2010/wordml" xmlns:w15="http://schemas.microsoft.com/office/word/2012/wordml" xmlns:w16se="http://schemas.microsoft.com/office/word/2015/wordml/symex" xmlns:wpg="http://schemas.microsoft.com/office/word/2010/wordprocessingGroup" xmlns:wpi="http://schemas.microsoft.com/office/word/2010/wordprocessingInk" xmlns:wne="http://schemas.microsoft.com/office/word/2006/wordml" xmlns:wps="http://schemas.microsoft.com/office/word/2010/wordprocessingShape" mc:Ignorable="w14 w15 w16se wp14">
+<w:endnotes xmlns:wpc="http://schemas.microsoft.com/office/word/2010/wordprocessingCanvas" xmlns:cx="http://schemas.microsoft.com/office/drawing/2014/chartex" xmlns:cx1="http://schemas.microsoft.com/office/drawing/2015/9/8/chartex" xmlns:cx2="http://schemas.microsoft.com/office/drawing/2015/10/21/chartex" xmlns:cx3="http://schemas.microsoft.com/office/drawing/2016/5/9/chartex" xmlns:cx4="http://schemas.microsoft.com/office/drawing/2016/5/10/chartex" xmlns:cx5="http://schemas.microsoft.com/office/drawing/2016/5/11/chartex" xmlns:mc="http://schemas.openxmlformats.org/markup-compatibility/2006" xmlns:o="urn:schemas-microsoft-com:office:office" xmlns:r="http://schemas.openxmlformats.org/officeDocument/2006/relationships" xmlns:m="http://schemas.openxmlformats.org/officeDocument/2006/math" xmlns:v="urn:schemas-microsoft-com:vml" xmlns:wp14="http://schemas.microsoft.com/office/word/2010/wordprocessingDrawing" xmlns:wp="http://schemas.openxmlformats.org/drawingml/2006/wordprocessingDrawing" xmlns:w10="urn:schemas-microsoft-com:office:word" xmlns:w="http://schemas.openxmlformats.org/wordprocessingml/2006/main" xmlns:w14="http://schemas.microsoft.com/office/word/2010/wordml" xmlns:w15="http://schemas.microsoft.com/office/word/2012/wordml" xmlns:w16se="http://schemas.microsoft.com/office/word/2015/wordml/symex" xmlns:wpg="http://schemas.microsoft.com/office/word/2010/wordprocessingGroup" xmlns:wpi="http://schemas.microsoft.com/office/word/2010/wordprocessingInk" xmlns:wne="http://schemas.microsoft.com/office/word/2006/wordml" xmlns:wps="http://schemas.microsoft.com/office/word/2010/wordprocessingShape" mc:Ignorable="w14 w15 w16se wp14">
   <w:endnote w:type="separator" w:id="-1">
     <w:p>
       <w:pPr>
@@ -13817,7 +14439,7 @@
 </file>
 
 <file path=word/footnotes.xml><?xml version="1.0" encoding="utf-8"?>
-<w:footnotes xmlns:wpc="http://schemas.microsoft.com/office/word/2010/wordprocessingCanvas" xmlns:cx="http://schemas.microsoft.com/office/drawing/2014/chartex" xmlns:mc="http://schemas.openxmlformats.org/markup-compatibility/2006" xmlns:o="urn:schemas-microsoft-com:office:office" xmlns:r="http://schemas.openxmlformats.org/officeDocument/2006/relationships" xmlns:m="http://schemas.openxmlformats.org/officeDocument/2006/math" xmlns:v="urn:schemas-microsoft-com:vml" xmlns:wp14="http://schemas.microsoft.com/office/word/2010/wordprocessingDrawing" xmlns:wp="http://schemas.openxmlformats.org/drawingml/2006/wordprocessingDrawing" xmlns:w10="urn:schemas-microsoft-com:office:word" xmlns:w="http://schemas.openxmlformats.org/wordprocessingml/2006/main" xmlns:w14="http://schemas.microsoft.com/office/word/2010/wordml" xmlns:w15="http://schemas.microsoft.com/office/word/2012/wordml" xmlns:w16se="http://schemas.microsoft.com/office/word/2015/wordml/symex" xmlns:wpg="http://schemas.microsoft.com/office/word/2010/wordprocessingGroup" xmlns:wpi="http://schemas.microsoft.com/office/word/2010/wordprocessingInk" xmlns:wne="http://schemas.microsoft.com/office/word/2006/wordml" xmlns:wps="http://schemas.microsoft.com/office/word/2010/wordprocessingShape" mc:Ignorable="w14 w15 w16se wp14">
+<w:footnotes xmlns:wpc="http://schemas.microsoft.com/office/word/2010/wordprocessingCanvas" xmlns:cx="http://schemas.microsoft.com/office/drawing/2014/chartex" xmlns:cx1="http://schemas.microsoft.com/office/drawing/2015/9/8/chartex" xmlns:cx2="http://schemas.microsoft.com/office/drawing/2015/10/21/chartex" xmlns:cx3="http://schemas.microsoft.com/office/drawing/2016/5/9/chartex" xmlns:cx4="http://schemas.microsoft.com/office/drawing/2016/5/10/chartex" xmlns:cx5="http://schemas.microsoft.com/office/drawing/2016/5/11/chartex" xmlns:mc="http://schemas.openxmlformats.org/markup-compatibility/2006" xmlns:o="urn:schemas-microsoft-com:office:office" xmlns:r="http://schemas.openxmlformats.org/officeDocument/2006/relationships" xmlns:m="http://schemas.openxmlformats.org/officeDocument/2006/math" xmlns:v="urn:schemas-microsoft-com:vml" xmlns:wp14="http://schemas.microsoft.com/office/word/2010/wordprocessingDrawing" xmlns:wp="http://schemas.openxmlformats.org/drawingml/2006/wordprocessingDrawing" xmlns:w10="urn:schemas-microsoft-com:office:word" xmlns:w="http://schemas.openxmlformats.org/wordprocessingml/2006/main" xmlns:w14="http://schemas.microsoft.com/office/word/2010/wordml" xmlns:w15="http://schemas.microsoft.com/office/word/2012/wordml" xmlns:w16se="http://schemas.microsoft.com/office/word/2015/wordml/symex" xmlns:wpg="http://schemas.microsoft.com/office/word/2010/wordprocessingGroup" xmlns:wpi="http://schemas.microsoft.com/office/word/2010/wordprocessingInk" xmlns:wne="http://schemas.microsoft.com/office/word/2006/wordml" xmlns:wps="http://schemas.microsoft.com/office/word/2010/wordprocessingShape" mc:Ignorable="w14 w15 w16se wp14">
   <w:footnote w:type="separator" w:id="-1">
     <w:p>
       <w:pPr>
@@ -13842,7 +14464,7 @@
 </file>
 
 <file path=word/header1.xml><?xml version="1.0" encoding="utf-8"?>
-<w:hdr xmlns:wpc="http://schemas.microsoft.com/office/word/2010/wordprocessingCanvas" xmlns:cx="http://schemas.microsoft.com/office/drawing/2014/chartex" xmlns:mc="http://schemas.openxmlformats.org/markup-compatibility/2006" xmlns:o="urn:schemas-microsoft-com:office:office" xmlns:r="http://schemas.openxmlformats.org/officeDocument/2006/relationships" xmlns:m="http://schemas.openxmlformats.org/officeDocument/2006/math" xmlns:v="urn:schemas-microsoft-com:vml" xmlns:wp14="http://schemas.microsoft.com/office/word/2010/wordprocessingDrawing" xmlns:wp="http://schemas.openxmlformats.org/drawingml/2006/wordprocessingDrawing" xmlns:w10="urn:schemas-microsoft-com:office:word" xmlns:w="http://schemas.openxmlformats.org/wordprocessingml/2006/main" xmlns:w14="http://schemas.microsoft.com/office/word/2010/wordml" xmlns:w15="http://schemas.microsoft.com/office/word/2012/wordml" xmlns:w16se="http://schemas.microsoft.com/office/word/2015/wordml/symex" xmlns:wpg="http://schemas.microsoft.com/office/word/2010/wordprocessingGroup" xmlns:wpi="http://schemas.microsoft.com/office/word/2010/wordprocessingInk" xmlns:wne="http://schemas.microsoft.com/office/word/2006/wordml" xmlns:wps="http://schemas.microsoft.com/office/word/2010/wordprocessingShape" mc:Ignorable="w14 w15 w16se wp14">
+<w:hdr xmlns:wpc="http://schemas.microsoft.com/office/word/2010/wordprocessingCanvas" xmlns:cx="http://schemas.microsoft.com/office/drawing/2014/chartex" xmlns:cx1="http://schemas.microsoft.com/office/drawing/2015/9/8/chartex" xmlns:cx2="http://schemas.microsoft.com/office/drawing/2015/10/21/chartex" xmlns:cx3="http://schemas.microsoft.com/office/drawing/2016/5/9/chartex" xmlns:cx4="http://schemas.microsoft.com/office/drawing/2016/5/10/chartex" xmlns:cx5="http://schemas.microsoft.com/office/drawing/2016/5/11/chartex" xmlns:mc="http://schemas.openxmlformats.org/markup-compatibility/2006" xmlns:o="urn:schemas-microsoft-com:office:office" xmlns:r="http://schemas.openxmlformats.org/officeDocument/2006/relationships" xmlns:m="http://schemas.openxmlformats.org/officeDocument/2006/math" xmlns:v="urn:schemas-microsoft-com:vml" xmlns:wp14="http://schemas.microsoft.com/office/word/2010/wordprocessingDrawing" xmlns:wp="http://schemas.openxmlformats.org/drawingml/2006/wordprocessingDrawing" xmlns:w10="urn:schemas-microsoft-com:office:word" xmlns:w="http://schemas.openxmlformats.org/wordprocessingml/2006/main" xmlns:w14="http://schemas.microsoft.com/office/word/2010/wordml" xmlns:w15="http://schemas.microsoft.com/office/word/2012/wordml" xmlns:w16se="http://schemas.microsoft.com/office/word/2015/wordml/symex" xmlns:wpg="http://schemas.microsoft.com/office/word/2010/wordprocessingGroup" xmlns:wpi="http://schemas.microsoft.com/office/word/2010/wordprocessingInk" xmlns:wne="http://schemas.microsoft.com/office/word/2006/wordml" xmlns:wps="http://schemas.microsoft.com/office/word/2010/wordprocessingShape" mc:Ignorable="w14 w15 w16se wp14">
   <w:p>
     <w:pPr>
       <w:spacing w:after="0"/>
@@ -13868,7 +14490,7 @@
 </file>
 
 <file path=word/header2.xml><?xml version="1.0" encoding="utf-8"?>
-<w:hdr xmlns:wpc="http://schemas.microsoft.com/office/word/2010/wordprocessingCanvas" xmlns:cx="http://schemas.microsoft.com/office/drawing/2014/chartex" xmlns:mc="http://schemas.openxmlformats.org/markup-compatibility/2006" xmlns:o="urn:schemas-microsoft-com:office:office" xmlns:r="http://schemas.openxmlformats.org/officeDocument/2006/relationships" xmlns:m="http://schemas.openxmlformats.org/officeDocument/2006/math" xmlns:v="urn:schemas-microsoft-com:vml" xmlns:wp14="http://schemas.microsoft.com/office/word/2010/wordprocessingDrawing" xmlns:wp="http://schemas.openxmlformats.org/drawingml/2006/wordprocessingDrawing" xmlns:w10="urn:schemas-microsoft-com:office:word" xmlns:w="http://schemas.openxmlformats.org/wordprocessingml/2006/main" xmlns:w14="http://schemas.microsoft.com/office/word/2010/wordml" xmlns:w15="http://schemas.microsoft.com/office/word/2012/wordml" xmlns:w16se="http://schemas.microsoft.com/office/word/2015/wordml/symex" xmlns:wpg="http://schemas.microsoft.com/office/word/2010/wordprocessingGroup" xmlns:wpi="http://schemas.microsoft.com/office/word/2010/wordprocessingInk" xmlns:wne="http://schemas.microsoft.com/office/word/2006/wordml" xmlns:wps="http://schemas.microsoft.com/office/word/2010/wordprocessingShape" mc:Ignorable="w14 w15 w16se wp14">
+<w:hdr xmlns:wpc="http://schemas.microsoft.com/office/word/2010/wordprocessingCanvas" xmlns:cx="http://schemas.microsoft.com/office/drawing/2014/chartex" xmlns:cx1="http://schemas.microsoft.com/office/drawing/2015/9/8/chartex" xmlns:cx2="http://schemas.microsoft.com/office/drawing/2015/10/21/chartex" xmlns:cx3="http://schemas.microsoft.com/office/drawing/2016/5/9/chartex" xmlns:cx4="http://schemas.microsoft.com/office/drawing/2016/5/10/chartex" xmlns:cx5="http://schemas.microsoft.com/office/drawing/2016/5/11/chartex" xmlns:mc="http://schemas.openxmlformats.org/markup-compatibility/2006" xmlns:o="urn:schemas-microsoft-com:office:office" xmlns:r="http://schemas.openxmlformats.org/officeDocument/2006/relationships" xmlns:m="http://schemas.openxmlformats.org/officeDocument/2006/math" xmlns:v="urn:schemas-microsoft-com:vml" xmlns:wp14="http://schemas.microsoft.com/office/word/2010/wordprocessingDrawing" xmlns:wp="http://schemas.openxmlformats.org/drawingml/2006/wordprocessingDrawing" xmlns:w10="urn:schemas-microsoft-com:office:word" xmlns:w="http://schemas.openxmlformats.org/wordprocessingml/2006/main" xmlns:w14="http://schemas.microsoft.com/office/word/2010/wordml" xmlns:w15="http://schemas.microsoft.com/office/word/2012/wordml" xmlns:w16se="http://schemas.microsoft.com/office/word/2015/wordml/symex" xmlns:wpg="http://schemas.microsoft.com/office/word/2010/wordprocessingGroup" xmlns:wpi="http://schemas.microsoft.com/office/word/2010/wordprocessingInk" xmlns:wne="http://schemas.microsoft.com/office/word/2006/wordml" xmlns:wps="http://schemas.microsoft.com/office/word/2010/wordprocessingShape" mc:Ignorable="w14 w15 w16se wp14">
   <w:p>
     <w:pPr>
       <w:spacing w:after="60"/>
@@ -13894,7 +14516,7 @@
 </file>
 
 <file path=word/numbering.xml><?xml version="1.0" encoding="utf-8"?>
-<w:numbering xmlns:wpc="http://schemas.microsoft.com/office/word/2010/wordprocessingCanvas" xmlns:cx="http://schemas.microsoft.com/office/drawing/2014/chartex" xmlns:mc="http://schemas.openxmlformats.org/markup-compatibility/2006" xmlns:o="urn:schemas-microsoft-com:office:office" xmlns:r="http://schemas.openxmlformats.org/officeDocument/2006/relationships" xmlns:m="http://schemas.openxmlformats.org/officeDocument/2006/math" xmlns:v="urn:schemas-microsoft-com:vml" xmlns:wp14="http://schemas.microsoft.com/office/word/2010/wordprocessingDrawing" xmlns:wp="http://schemas.openxmlformats.org/drawingml/2006/wordprocessingDrawing" xmlns:w10="urn:schemas-microsoft-com:office:word" xmlns:w="http://schemas.openxmlformats.org/wordprocessingml/2006/main" xmlns:w14="http://schemas.microsoft.com/office/word/2010/wordml" xmlns:w15="http://schemas.microsoft.com/office/word/2012/wordml" xmlns:w16se="http://schemas.microsoft.com/office/word/2015/wordml/symex" xmlns:wpg="http://schemas.microsoft.com/office/word/2010/wordprocessingGroup" xmlns:wpi="http://schemas.microsoft.com/office/word/2010/wordprocessingInk" xmlns:wne="http://schemas.microsoft.com/office/word/2006/wordml" xmlns:wps="http://schemas.microsoft.com/office/word/2010/wordprocessingShape" mc:Ignorable="w14 w15 w16se wp14">
+<w:numbering xmlns:wpc="http://schemas.microsoft.com/office/word/2010/wordprocessingCanvas" xmlns:cx="http://schemas.microsoft.com/office/drawing/2014/chartex" xmlns:cx1="http://schemas.microsoft.com/office/drawing/2015/9/8/chartex" xmlns:cx2="http://schemas.microsoft.com/office/drawing/2015/10/21/chartex" xmlns:cx3="http://schemas.microsoft.com/office/drawing/2016/5/9/chartex" xmlns:cx4="http://schemas.microsoft.com/office/drawing/2016/5/10/chartex" xmlns:cx5="http://schemas.microsoft.com/office/drawing/2016/5/11/chartex" xmlns:mc="http://schemas.openxmlformats.org/markup-compatibility/2006" xmlns:o="urn:schemas-microsoft-com:office:office" xmlns:r="http://schemas.openxmlformats.org/officeDocument/2006/relationships" xmlns:m="http://schemas.openxmlformats.org/officeDocument/2006/math" xmlns:v="urn:schemas-microsoft-com:vml" xmlns:wp14="http://schemas.microsoft.com/office/word/2010/wordprocessingDrawing" xmlns:wp="http://schemas.openxmlformats.org/drawingml/2006/wordprocessingDrawing" xmlns:w10="urn:schemas-microsoft-com:office:word" xmlns:w="http://schemas.openxmlformats.org/wordprocessingml/2006/main" xmlns:w14="http://schemas.microsoft.com/office/word/2010/wordml" xmlns:w15="http://schemas.microsoft.com/office/word/2012/wordml" xmlns:w16se="http://schemas.microsoft.com/office/word/2015/wordml/symex" xmlns:wpg="http://schemas.microsoft.com/office/word/2010/wordprocessingGroup" xmlns:wpi="http://schemas.microsoft.com/office/word/2010/wordprocessingInk" xmlns:wne="http://schemas.microsoft.com/office/word/2006/wordml" xmlns:wps="http://schemas.microsoft.com/office/word/2010/wordprocessingShape" mc:Ignorable="w14 w15 w16se wp14">
   <w:abstractNum w:abstractNumId="0" w15:restartNumberingAfterBreak="0">
     <w:nsid w:val="FFFFFFFB"/>
     <w:multiLevelType w:val="multilevel"/>
@@ -14263,7 +14885,7 @@
       </w:pPr>
     </w:pPrDefault>
   </w:docDefaults>
-  <w:latentStyles w:defLockedState="0" w:defUIPriority="99" w:defSemiHidden="0" w:defUnhideWhenUsed="0" w:defQFormat="0" w:count="371">
+  <w:latentStyles w:defLockedState="0" w:defUIPriority="99" w:defSemiHidden="0" w:defUnhideWhenUsed="0" w:defQFormat="0" w:count="374">
     <w:lsdException w:name="Normal" w:uiPriority="0" w:qFormat="1"/>
     <w:lsdException w:name="heading 1" w:uiPriority="0" w:qFormat="1"/>
     <w:lsdException w:name="heading 2" w:semiHidden="1" w:uiPriority="0" w:unhideWhenUsed="1" w:qFormat="1"/>
@@ -14369,7 +14991,6 @@
     <w:lsdException w:name="HTML Sample" w:semiHidden="1" w:unhideWhenUsed="1"/>
     <w:lsdException w:name="HTML Typewriter" w:semiHidden="1" w:unhideWhenUsed="1"/>
     <w:lsdException w:name="HTML Variable" w:semiHidden="1" w:unhideWhenUsed="1"/>
-    <w:lsdException w:name="Normal Table" w:semiHidden="1" w:unhideWhenUsed="1"/>
     <w:lsdException w:name="annotation subject" w:semiHidden="1" w:unhideWhenUsed="1"/>
     <w:lsdException w:name="No List" w:semiHidden="1" w:unhideWhenUsed="1"/>
     <w:lsdException w:name="Outline List 1" w:semiHidden="1" w:unhideWhenUsed="1"/>
@@ -14414,7 +15035,6 @@
     <w:lsdException w:name="Table Professional" w:semiHidden="1" w:unhideWhenUsed="1"/>
     <w:lsdException w:name="Table Subtle 1" w:semiHidden="1" w:unhideWhenUsed="1"/>
     <w:lsdException w:name="Table Subtle 2" w:semiHidden="1" w:unhideWhenUsed="1"/>
-    <w:lsdException w:name="Table Web 1" w:semiHidden="1" w:unhideWhenUsed="1"/>
     <w:lsdException w:name="Table Web 2" w:semiHidden="1" w:unhideWhenUsed="1"/>
     <w:lsdException w:name="Table Web 3" w:semiHidden="1" w:unhideWhenUsed="1"/>
     <w:lsdException w:name="Balloon Text" w:semiHidden="1" w:unhideWhenUsed="1"/>
@@ -14635,6 +15255,9 @@
     <w:lsdException w:name="List Table 5 Dark Accent 6" w:uiPriority="50"/>
     <w:lsdException w:name="List Table 6 Colorful Accent 6" w:uiPriority="51"/>
     <w:lsdException w:name="List Table 7 Colorful Accent 6" w:uiPriority="52"/>
+    <w:lsdException w:name="Mention" w:semiHidden="1" w:unhideWhenUsed="1"/>
+    <w:lsdException w:name="Smart Hyperlink" w:semiHidden="1" w:unhideWhenUsed="1"/>
+    <w:lsdException w:name="Hashtag" w:semiHidden="1" w:unhideWhenUsed="1"/>
   </w:latentStyles>
   <w:style w:type="paragraph" w:default="1" w:styleId="Normal">
     <w:name w:val="Normal"/>
@@ -15402,4 +16025,16 @@
     </a:ext>
   </a:extLst>
 </a:theme>
+</file>
+
+<file path=customXml/item1.xml><?xml version="1.0" encoding="utf-8"?>
+<b:Sources xmlns:b="http://schemas.openxmlformats.org/officeDocument/2006/bibliography" xmlns="http://schemas.openxmlformats.org/officeDocument/2006/bibliography" SelectedStyle="\APASixthEditionOfficeOnline.xsl" StyleName="APA" Version="6"/>
+</file>
+
+<file path=customXml/itemProps1.xml><?xml version="1.0" encoding="utf-8"?>
+<ds:datastoreItem xmlns:ds="http://schemas.openxmlformats.org/officeDocument/2006/customXml" ds:itemID="{6F2B846F-04AC-4DF5-911A-482EA84B71CA}">
+  <ds:schemaRefs>
+    <ds:schemaRef ds:uri="http://schemas.openxmlformats.org/officeDocument/2006/bibliography"/>
+  </ds:schemaRefs>
+</ds:datastoreItem>
 </file>
</xml_diff>

<commit_message>
Zavrsen uvod i krenuto sa opisom koristenih tehnologija.
</commit_message>
<xml_diff>
--- a/DiplomskiRA95-20122016.docx
+++ b/DiplomskiRA95-20122016.docx
@@ -72,7 +72,7 @@
                 <v:shape id="_x0000_i1025" type="#_x0000_t75" style="width:63.75pt;height:63.75pt" o:ole="" fillcolor="window">
                   <v:imagedata r:id="rId8" o:title=""/>
                 </v:shape>
-                <o:OLEObject Type="Embed" ProgID="CorelDraw.Graphic.7" ShapeID="_x0000_i1025" DrawAspect="Content" ObjectID="_1538862263" r:id="rId9"/>
+                <o:OLEObject Type="Embed" ProgID="CorelDraw.Graphic.7" ShapeID="_x0000_i1025" DrawAspect="Content" ObjectID="_1538951219" r:id="rId9"/>
               </w:object>
             </w:r>
           </w:p>
@@ -599,8 +599,6 @@
         </w:rPr>
         <w:br w:type="page"/>
       </w:r>
-      <w:bookmarkStart w:id="0" w:name="_GoBack"/>
-      <w:bookmarkEnd w:id="0"/>
     </w:p>
     <w:p>
       <w:pPr>
@@ -8989,7 +8987,7 @@
                 </w:ffData>
               </w:fldChar>
             </w:r>
-            <w:bookmarkStart w:id="1" w:name="Text9"/>
+            <w:bookmarkStart w:id="0" w:name="Text9"/>
             <w:r>
               <w:rPr>
                 <w:rFonts w:ascii="Arial" w:hAnsi="Arial"/>
@@ -9066,7 +9064,7 @@
               </w:rPr>
               <w:fldChar w:fldCharType="end"/>
             </w:r>
-            <w:bookmarkEnd w:id="1"/>
+            <w:bookmarkEnd w:id="0"/>
           </w:p>
         </w:tc>
       </w:tr>
@@ -9594,7 +9592,7 @@
             </w:r>
           </w:p>
         </w:tc>
-        <w:bookmarkStart w:id="2" w:name="Check1"/>
+        <w:bookmarkStart w:id="1" w:name="Check1"/>
         <w:tc>
           <w:tcPr>
             <w:tcW w:w="7776" w:type="dxa"/>
@@ -9633,7 +9631,7 @@
             <w:r>
               <w:fldChar w:fldCharType="end"/>
             </w:r>
-            <w:bookmarkEnd w:id="2"/>
+            <w:bookmarkEnd w:id="1"/>
             <w:r>
               <w:t xml:space="preserve"> Основне академске студије</w:t>
             </w:r>
@@ -9709,7 +9707,7 @@
             </w:r>
           </w:p>
         </w:tc>
-        <w:bookmarkStart w:id="3" w:name="Text11"/>
+        <w:bookmarkStart w:id="2" w:name="Text11"/>
         <w:tc>
           <w:tcPr>
             <w:tcW w:w="7776" w:type="dxa"/>
@@ -9822,7 +9820,7 @@
             <w:r>
               <w:fldChar w:fldCharType="end"/>
             </w:r>
-            <w:bookmarkEnd w:id="3"/>
+            <w:bookmarkEnd w:id="2"/>
           </w:p>
         </w:tc>
       </w:tr>
@@ -9865,7 +9863,7 @@
             </w:r>
           </w:p>
         </w:tc>
-        <w:bookmarkStart w:id="4" w:name="Text12"/>
+        <w:bookmarkStart w:id="3" w:name="Text12"/>
         <w:tc>
           <w:tcPr>
             <w:tcW w:w="7776" w:type="dxa"/>
@@ -9978,7 +9976,7 @@
             <w:r>
               <w:fldChar w:fldCharType="end"/>
             </w:r>
-            <w:bookmarkEnd w:id="4"/>
+            <w:bookmarkEnd w:id="3"/>
           </w:p>
         </w:tc>
       </w:tr>
@@ -10057,7 +10055,7 @@
             </w:r>
           </w:p>
         </w:tc>
-        <w:bookmarkStart w:id="5" w:name="Text13"/>
+        <w:bookmarkStart w:id="4" w:name="Text13"/>
         <w:tc>
           <w:tcPr>
             <w:tcW w:w="4476" w:type="dxa"/>
@@ -10156,7 +10154,7 @@
             <w:r>
               <w:fldChar w:fldCharType="end"/>
             </w:r>
-            <w:bookmarkEnd w:id="5"/>
+            <w:bookmarkEnd w:id="4"/>
           </w:p>
         </w:tc>
         <w:tc>
@@ -10253,7 +10251,7 @@
                 </w:ffData>
               </w:fldChar>
             </w:r>
-            <w:bookmarkStart w:id="6" w:name="Text4"/>
+            <w:bookmarkStart w:id="5" w:name="Text4"/>
             <w:r>
               <w:rPr>
                 <w:rFonts w:ascii="Arial" w:hAnsi="Arial"/>
@@ -10333,7 +10331,7 @@
             <w:r>
               <w:fldChar w:fldCharType="end"/>
             </w:r>
-            <w:bookmarkEnd w:id="6"/>
+            <w:bookmarkEnd w:id="5"/>
           </w:p>
         </w:tc>
       </w:tr>
@@ -10379,7 +10377,7 @@
             </w:r>
           </w:p>
         </w:tc>
-        <w:bookmarkStart w:id="7" w:name="Text14"/>
+        <w:bookmarkStart w:id="6" w:name="Text14"/>
         <w:tc>
           <w:tcPr>
             <w:tcW w:w="8303" w:type="dxa"/>
@@ -10479,7 +10477,7 @@
             <w:r>
               <w:fldChar w:fldCharType="end"/>
             </w:r>
-            <w:bookmarkEnd w:id="7"/>
+            <w:bookmarkEnd w:id="6"/>
           </w:p>
         </w:tc>
       </w:tr>
@@ -10526,7 +10524,7 @@
             </w:r>
           </w:p>
         </w:tc>
-        <w:bookmarkStart w:id="8" w:name="Text15"/>
+        <w:bookmarkStart w:id="7" w:name="Text15"/>
         <w:tc>
           <w:tcPr>
             <w:tcW w:w="8303" w:type="dxa"/>
@@ -10626,7 +10624,7 @@
             <w:r>
               <w:fldChar w:fldCharType="end"/>
             </w:r>
-            <w:bookmarkEnd w:id="8"/>
+            <w:bookmarkEnd w:id="7"/>
           </w:p>
         </w:tc>
       </w:tr>
@@ -10852,7 +10850,7 @@
             <w:vAlign w:val="center"/>
             <w:hideMark/>
           </w:tcPr>
-          <w:bookmarkStart w:id="9" w:name="Text16"/>
+          <w:bookmarkStart w:id="8" w:name="Text16"/>
           <w:p>
             <w:pPr>
               <w:pStyle w:val="tab"/>
@@ -10947,7 +10945,7 @@
             <w:r>
               <w:fldChar w:fldCharType="end"/>
             </w:r>
-            <w:bookmarkEnd w:id="9"/>
+            <w:bookmarkEnd w:id="8"/>
           </w:p>
         </w:tc>
       </w:tr>
@@ -11011,7 +11009,7 @@
             </w:tcBorders>
             <w:hideMark/>
           </w:tcPr>
-          <w:bookmarkStart w:id="10" w:name="Text17"/>
+          <w:bookmarkStart w:id="9" w:name="Text17"/>
           <w:p>
             <w:pPr>
               <w:pStyle w:val="tab"/>
@@ -11077,7 +11075,7 @@
             <w:r>
               <w:fldChar w:fldCharType="end"/>
             </w:r>
-            <w:bookmarkEnd w:id="10"/>
+            <w:bookmarkEnd w:id="9"/>
           </w:p>
         </w:tc>
       </w:tr>
@@ -11407,7 +11405,7 @@
               </w:rPr>
               <w:t xml:space="preserve">- Студента;   </w:t>
             </w:r>
-            <w:bookmarkStart w:id="11" w:name="Check3"/>
+            <w:bookmarkStart w:id="10" w:name="Check3"/>
             <w:r>
               <w:fldChar w:fldCharType="begin">
                 <w:ffData>
@@ -11434,7 +11432,7 @@
             <w:r>
               <w:fldChar w:fldCharType="end"/>
             </w:r>
-            <w:bookmarkEnd w:id="11"/>
+            <w:bookmarkEnd w:id="10"/>
             <w:r>
               <w:rPr>
                 <w:rFonts w:ascii="Arial" w:hAnsi="Arial"/>
@@ -11712,12 +11710,57 @@
       <w:pPr>
         <w:pStyle w:val="NormalWeb"/>
         <w:spacing w:before="0" w:beforeAutospacing="0" w:after="0"/>
-      </w:pPr>
-      <w:r>
         <w:rPr>
           <w:b/>
         </w:rPr>
+      </w:pPr>
+      <w:r>
+        <w:rPr>
+          <w:b/>
+        </w:rPr>
         <w:t>2. OPIS REŠAVANOG PROBLEMA</w:t>
+      </w:r>
+    </w:p>
+    <w:p>
+      <w:pPr>
+        <w:pStyle w:val="NormalWeb"/>
+        <w:spacing w:before="0" w:beforeAutospacing="0" w:after="0"/>
+        <w:rPr>
+          <w:b/>
+        </w:rPr>
+      </w:pPr>
+      <w:r>
+        <w:rPr>
+          <w:b/>
+        </w:rPr>
+        <w:t>2.1</w:t>
+      </w:r>
+    </w:p>
+    <w:p>
+      <w:pPr>
+        <w:pStyle w:val="NormalWeb"/>
+        <w:spacing w:before="0" w:beforeAutospacing="0" w:after="0"/>
+        <w:rPr>
+          <w:b/>
+        </w:rPr>
+      </w:pPr>
+      <w:r>
+        <w:rPr>
+          <w:b/>
+        </w:rPr>
+        <w:t>2.2</w:t>
+      </w:r>
+    </w:p>
+    <w:p>
+      <w:pPr>
+        <w:pStyle w:val="NormalWeb"/>
+        <w:spacing w:before="0" w:beforeAutospacing="0" w:after="0"/>
+      </w:pPr>
+      <w:r>
+        <w:rPr>
+          <w:b/>
+        </w:rPr>
+        <w:t>2.3</w:t>
       </w:r>
     </w:p>
     <w:p>
@@ -12312,6 +12355,31 @@
         <w:spacing w:before="0" w:beforeAutospacing="0" w:after="0"/>
       </w:pPr>
       <w:r>
+        <w:rPr>
+          <w:color w:val="0070C0"/>
+          <w:sz w:val="22"/>
+          <w:szCs w:val="22"/>
+        </w:rPr>
+        <w:t>S</w:t>
+      </w:r>
+      <w:r>
+        <w:rPr>
+          <w:color w:val="0070C0"/>
+          <w:sz w:val="22"/>
+          <w:szCs w:val="22"/>
+        </w:rPr>
+        <w:t>amo napraviti pregled raspoloživih tehnologija i alata, navesti razloge izbora tehnologije i alata, kao i njihova bitna svojstva i prednosti</w:t>
+      </w:r>
+      <w:r>
+        <w:rPr>
+          <w:b/>
+          <w:color w:val="0070C0"/>
+          <w:sz w:val="22"/>
+          <w:szCs w:val="22"/>
+        </w:rPr>
+        <w:t>.</w:t>
+      </w:r>
+      <w:r>
         <w:br w:type="page"/>
       </w:r>
     </w:p>
@@ -12351,60 +12419,15 @@
         <w:pStyle w:val="NormalWeb"/>
         <w:spacing w:before="0" w:beforeAutospacing="0" w:after="0"/>
         <w:jc w:val="both"/>
-      </w:pPr>
-      <w:r>
-        <w:t xml:space="preserve">Živimo u vremenu kada </w:t>
-      </w:r>
-      <w:r>
-        <w:t>posao od ljudi zahteva čestu promenu i konstantan razvoj i proširenje postojećih</w:t>
-      </w:r>
-      <w:r>
-        <w:t xml:space="preserve"> softverskih</w:t>
-      </w:r>
-      <w:r>
-        <w:t xml:space="preserve"> rešenja. </w:t>
-      </w:r>
-      <w:r>
-        <w:t>Veoma često</w:t>
-      </w:r>
-      <w:r>
-        <w:t xml:space="preserve"> klijenti posle prvog puštanja nekog softverskog proizvoda u produkciju dolaze do </w:t>
-      </w:r>
-      <w:r>
-        <w:t xml:space="preserve">ryličitih </w:t>
-      </w:r>
-      <w:r>
-        <w:t xml:space="preserve">zaključaka i promene mišljenja kako bi unapredili svoje </w:t>
-      </w:r>
-      <w:r>
-        <w:t xml:space="preserve">rešenje </w:t>
-      </w:r>
-      <w:r>
-        <w:t xml:space="preserve"> kao i ispoštovali zahteve korisnika koji usled korištenja aplikacije očekuju promene koje će im </w:t>
-      </w:r>
-      <w:r>
-        <w:t xml:space="preserve">korištenje iste </w:t>
-      </w:r>
-      <w:r>
-        <w:t xml:space="preserve">učiniti lakšim i pristupačnijim. Takođe se dešava da klijenti menjaju mišljenje o </w:t>
-      </w:r>
-      <w:r>
-        <w:t>servisima</w:t>
-      </w:r>
-      <w:r>
-        <w:t xml:space="preserve"> koji vrše određeni deo posla na različitim slojevima aplikacije kako bi optimizovali </w:t>
-      </w:r>
-      <w:r>
-        <w:t xml:space="preserve">njen rad ali i zamenili zastrele servise novim koji određeni deo posla rade mnogo bolje i njihovo održavanje je mnogo lakše i isplativije. </w:t>
-      </w:r>
-      <w:r>
-        <w:t xml:space="preserve">Obzirom na </w:t>
-      </w:r>
-      <w:r>
-        <w:t xml:space="preserve">gore navedeno na nama je da sve to </w:t>
-      </w:r>
-      <w:r>
-        <w:t>učinimo što lakšim kako bi smo rešenju omogućili konstantan napredak i održivost na visokom nivou.</w:t>
+        <w:rPr>
+          <w:lang w:val="sr-Latn-RS"/>
+        </w:rPr>
+      </w:pPr>
+      <w:r>
+        <w:t xml:space="preserve">2.1. </w:t>
+      </w:r>
+      <w:r>
+        <w:t>Motivacija zakorištenje dependency injection-a</w:t>
       </w:r>
     </w:p>
     <w:p>
@@ -12419,141 +12442,60 @@
         <w:pStyle w:val="NormalWeb"/>
         <w:spacing w:before="0" w:beforeAutospacing="0" w:after="0"/>
         <w:jc w:val="both"/>
-        <w:rPr>
-          <w:lang w:val="sr-Latn-RS"/>
-        </w:rPr>
-      </w:pPr>
-      <w:r>
-        <w:rPr>
-          <w:lang w:val="sr-Latn-RS"/>
-        </w:rPr>
-        <w:t xml:space="preserve">Projektovanjem i kreiranjem softvera </w:t>
-      </w:r>
-      <w:r>
-        <w:rPr>
-          <w:lang w:val="sr-Latn-RS"/>
-        </w:rPr>
-        <w:t>koji je interno čvrsto spregnut činimo održivost i proširivost velikih projekata skoro nemogućim i samim tim onemogućujemo njegov da</w:t>
-      </w:r>
-      <w:r>
-        <w:rPr>
-          <w:lang w:val="sr-Latn-RS"/>
-        </w:rPr>
-        <w:t>lji razvoj i unapređenje. Čvrsta</w:t>
-      </w:r>
-      <w:r>
-        <w:rPr>
-          <w:lang w:val="sr-Latn-RS"/>
-        </w:rPr>
-        <w:t xml:space="preserve"> spregnutost koda ili Tight Coupling je uobičajeno loša praksa pisanja a njene posledice su </w:t>
-      </w:r>
-      <w:r>
-        <w:rPr>
-          <w:lang w:val="sr-Latn-RS"/>
-        </w:rPr>
-        <w:t>slaba</w:t>
-      </w:r>
-      <w:r>
-        <w:rPr>
-          <w:lang w:val="sr-Latn-RS"/>
-        </w:rPr>
-        <w:t xml:space="preserve"> fleksibilnost, gotovo </w:t>
-      </w:r>
-      <w:r>
-        <w:rPr>
-          <w:lang w:val="sr-Latn-RS"/>
-        </w:rPr>
-        <w:t xml:space="preserve">nemoguća ponovna iskorsitivost, </w:t>
-      </w:r>
-      <w:r>
-        <w:rPr>
-          <w:lang w:val="sr-Latn-RS"/>
-        </w:rPr>
-        <w:t xml:space="preserve">dodavanje određenih izmena je </w:t>
-      </w:r>
-      <w:r>
-        <w:rPr>
-          <w:lang w:val="sr-Latn-RS"/>
-        </w:rPr>
-        <w:t xml:space="preserve">veoma problematično i  </w:t>
-      </w:r>
-      <w:r>
-        <w:rPr>
-          <w:lang w:val="sr-Latn-RS"/>
-        </w:rPr>
-        <w:t>testiranje aplikacije je veoma otežano</w:t>
-      </w:r>
-      <w:r>
-        <w:rPr>
-          <w:lang w:val="sr-Latn-RS"/>
-        </w:rPr>
-        <w:t>. Tightly</w:t>
-      </w:r>
-      <w:r>
-        <w:rPr>
-          <w:lang w:val="sr-Latn-RS"/>
-        </w:rPr>
-        <w:t xml:space="preserve"> Coupled komponente</w:t>
-      </w:r>
-      <w:r>
-        <w:rPr>
-          <w:lang w:val="sr-Latn-RS"/>
-        </w:rPr>
-        <w:t xml:space="preserve"> </w:t>
-      </w:r>
-      <w:r>
-        <w:rPr>
-          <w:lang w:val="sr-Latn-RS"/>
-        </w:rPr>
-        <w:t>su one komponente koje mnogo  znaju jedna o drugoj</w:t>
-      </w:r>
-      <w:r>
-        <w:rPr>
-          <w:lang w:val="sr-Latn-RS"/>
-        </w:rPr>
-        <w:t>,</w:t>
-      </w:r>
-      <w:r>
-        <w:rPr>
-          <w:lang w:val="sr-Latn-RS"/>
-        </w:rPr>
-        <w:t xml:space="preserve"> </w:t>
-      </w:r>
-      <w:r>
-        <w:rPr>
-          <w:lang w:val="sr-Latn-RS"/>
-        </w:rPr>
-        <w:t>odnosno</w:t>
-      </w:r>
-      <w:r>
-        <w:rPr>
-          <w:lang w:val="sr-Latn-RS"/>
-        </w:rPr>
-        <w:t xml:space="preserve"> o samoj implementaciji </w:t>
-      </w:r>
-      <w:r>
-        <w:rPr>
-          <w:lang w:val="sr-Latn-RS"/>
-        </w:rPr>
-        <w:t>i toliko su spregnute da izmena jedne</w:t>
-      </w:r>
-      <w:r>
-        <w:rPr>
-          <w:lang w:val="sr-Latn-RS"/>
-        </w:rPr>
-        <w:t xml:space="preserve"> nužno znači i izmenu </w:t>
-      </w:r>
-      <w:r>
-        <w:rPr>
-          <w:lang w:val="sr-Latn-RS"/>
-        </w:rPr>
-        <w:t>druge.</w:t>
-      </w:r>
-      <w:r>
-        <w:rPr>
-          <w:lang w:val="sr-Latn-RS"/>
-        </w:rPr>
-        <w:t xml:space="preserve"> </w:t>
+      </w:pPr>
+      <w:r>
+        <w:t xml:space="preserve">Živimo u vremenu kada </w:t>
+      </w:r>
+      <w:r>
+        <w:t>posao od ljudi zahteva čestu promenu i konstantan razvoj i proširenje postojećih</w:t>
+      </w:r>
+      <w:r>
+        <w:t xml:space="preserve"> softverskih</w:t>
+      </w:r>
+      <w:r>
+        <w:t xml:space="preserve"> rešenja. </w:t>
+      </w:r>
+      <w:r>
+        <w:t>Veoma često</w:t>
+      </w:r>
+      <w:r>
+        <w:t xml:space="preserve"> klijenti posle prvog puštanja nekog softverskog proizvoda u produkciju dolaze do </w:t>
+      </w:r>
+      <w:r>
+        <w:t>raz</w:t>
+      </w:r>
+      <w:r>
+        <w:t xml:space="preserve">ličitih </w:t>
+      </w:r>
+      <w:r>
+        <w:t xml:space="preserve">zaključaka i promene mišljenja kako bi unapredili svoje </w:t>
+      </w:r>
+      <w:r>
+        <w:t xml:space="preserve">rešenje </w:t>
+      </w:r>
+      <w:r>
+        <w:t xml:space="preserve"> kao i ispoštovali zahteve korisnika koji usled korištenja aplikacije očekuju promene koje će im </w:t>
+      </w:r>
+      <w:r>
+        <w:t xml:space="preserve">korištenje iste </w:t>
+      </w:r>
+      <w:r>
+        <w:t xml:space="preserve">učiniti lakšim i pristupačnijim. Takođe se dešava da klijenti menjaju mišljenje o </w:t>
+      </w:r>
+      <w:r>
+        <w:t>servisima</w:t>
+      </w:r>
+      <w:r>
+        <w:t xml:space="preserve"> koji vrše određeni deo posla na različitim slojevima aplikacije kako bi optimizovali </w:t>
+      </w:r>
+      <w:r>
+        <w:t xml:space="preserve">njen rad ali i zamenili zastrele servise novim koji </w:t>
+      </w:r>
+      <w:r>
+        <w:t>funkcionišu</w:t>
+      </w:r>
+      <w:r>
+        <w:t xml:space="preserve"> mnogo bolje i njihovo održavanje je lakše i isplativije. Obzirom na gore navedeno na nama je da sve to učinimo što lakšim kako bi smo rešenju omogućili konstantan napredak i održivost na visokom nivou.</w:t>
       </w:r>
     </w:p>
     <w:p>
@@ -12561,9 +12503,6 @@
         <w:pStyle w:val="NormalWeb"/>
         <w:spacing w:before="0" w:beforeAutospacing="0" w:after="0"/>
         <w:jc w:val="both"/>
-        <w:rPr>
-          <w:lang w:val="sr-Latn-RS"/>
-        </w:rPr>
       </w:pPr>
     </w:p>
     <w:p>
@@ -12573,7 +12512,7 @@
         <w:jc w:val="both"/>
       </w:pPr>
       <w:r>
-        <w:tab/>
+        <w:t xml:space="preserve">2.2. Čvrsto spregnuti kod </w:t>
       </w:r>
     </w:p>
     <w:p>
@@ -12581,14 +12520,190 @@
         <w:pStyle w:val="NormalWeb"/>
         <w:spacing w:before="0" w:beforeAutospacing="0" w:after="0"/>
         <w:jc w:val="both"/>
+      </w:pPr>
+    </w:p>
+    <w:p>
+      <w:pPr>
+        <w:pStyle w:val="NormalWeb"/>
+        <w:spacing w:before="0" w:beforeAutospacing="0" w:after="0"/>
+        <w:jc w:val="both"/>
+        <w:rPr>
+          <w:lang w:val="sr-Latn-RS"/>
+        </w:rPr>
+      </w:pPr>
+      <w:r>
+        <w:rPr>
+          <w:lang w:val="sr-Latn-RS"/>
+        </w:rPr>
+        <w:t xml:space="preserve">Projektovanjem i kreiranjem softvera </w:t>
+      </w:r>
+      <w:r>
+        <w:rPr>
+          <w:lang w:val="sr-Latn-RS"/>
+        </w:rPr>
+        <w:t>koji je interno čvrsto spregnut činimo održivost i proširivost velikih projekata skoro nemogućim i samim tim onemogućujemo njegov da</w:t>
+      </w:r>
+      <w:r>
+        <w:rPr>
+          <w:lang w:val="sr-Latn-RS"/>
+        </w:rPr>
+        <w:t>lji razvoj i unapređenje. Čvrsta</w:t>
+      </w:r>
+      <w:r>
+        <w:rPr>
+          <w:lang w:val="sr-Latn-RS"/>
+        </w:rPr>
+        <w:t xml:space="preserve"> spregnutost koda ili Tight Coupling je uobičajeno loša praksa pisanja a njene posledice su </w:t>
+      </w:r>
+      <w:r>
+        <w:rPr>
+          <w:lang w:val="sr-Latn-RS"/>
+        </w:rPr>
+        <w:t>slaba</w:t>
+      </w:r>
+      <w:r>
+        <w:rPr>
+          <w:lang w:val="sr-Latn-RS"/>
+        </w:rPr>
+        <w:t xml:space="preserve"> fleksibilnost, gotovo </w:t>
+      </w:r>
+      <w:r>
+        <w:rPr>
+          <w:lang w:val="sr-Latn-RS"/>
+        </w:rPr>
+        <w:t xml:space="preserve">nemoguća ponovna iskorsitivost, </w:t>
+      </w:r>
+      <w:r>
+        <w:rPr>
+          <w:lang w:val="sr-Latn-RS"/>
+        </w:rPr>
+        <w:t xml:space="preserve">dodavanje određenih izmena je </w:t>
+      </w:r>
+      <w:r>
+        <w:rPr>
+          <w:lang w:val="sr-Latn-RS"/>
+        </w:rPr>
+        <w:t xml:space="preserve">veoma problematično i  </w:t>
+      </w:r>
+      <w:r>
+        <w:rPr>
+          <w:lang w:val="sr-Latn-RS"/>
+        </w:rPr>
+        <w:t>testiranje aplikacije je veoma otežano</w:t>
+      </w:r>
+      <w:r>
+        <w:rPr>
+          <w:lang w:val="sr-Latn-RS"/>
+        </w:rPr>
+        <w:t>. Tightly</w:t>
+      </w:r>
+      <w:r>
+        <w:rPr>
+          <w:lang w:val="sr-Latn-RS"/>
+        </w:rPr>
+        <w:t xml:space="preserve"> Coupled komponente</w:t>
+      </w:r>
+      <w:r>
+        <w:rPr>
+          <w:lang w:val="sr-Latn-RS"/>
+        </w:rPr>
+        <w:t xml:space="preserve"> </w:t>
+      </w:r>
+      <w:r>
+        <w:rPr>
+          <w:lang w:val="sr-Latn-RS"/>
+        </w:rPr>
+        <w:t>su one komponente koje mnogo  znaju jedna o drugoj</w:t>
+      </w:r>
+      <w:r>
+        <w:rPr>
+          <w:lang w:val="sr-Latn-RS"/>
+        </w:rPr>
+        <w:t>,</w:t>
+      </w:r>
+      <w:r>
+        <w:rPr>
+          <w:lang w:val="sr-Latn-RS"/>
+        </w:rPr>
+        <w:t xml:space="preserve"> </w:t>
+      </w:r>
+      <w:r>
+        <w:rPr>
+          <w:lang w:val="sr-Latn-RS"/>
+        </w:rPr>
+        <w:t>odnosno</w:t>
+      </w:r>
+      <w:r>
+        <w:rPr>
+          <w:lang w:val="sr-Latn-RS"/>
+        </w:rPr>
+        <w:t xml:space="preserve"> o samoj implementaciji </w:t>
+      </w:r>
+      <w:r>
+        <w:rPr>
+          <w:lang w:val="sr-Latn-RS"/>
+        </w:rPr>
+        <w:t>i toliko su spregnute da izmena jedne</w:t>
+      </w:r>
+      <w:r>
+        <w:rPr>
+          <w:lang w:val="sr-Latn-RS"/>
+        </w:rPr>
+        <w:t xml:space="preserve"> nužno znači i izmenu </w:t>
+      </w:r>
+      <w:r>
+        <w:rPr>
+          <w:lang w:val="sr-Latn-RS"/>
+        </w:rPr>
+        <w:t>druge.</w:t>
+      </w:r>
+      <w:r>
+        <w:rPr>
+          <w:lang w:val="sr-Latn-RS"/>
+        </w:rPr>
+        <w:t xml:space="preserve"> </w:t>
+      </w:r>
+    </w:p>
+    <w:p>
+      <w:pPr>
+        <w:pStyle w:val="NormalWeb"/>
+        <w:spacing w:before="0" w:beforeAutospacing="0" w:after="0"/>
+        <w:jc w:val="both"/>
+        <w:rPr>
+          <w:lang w:val="sr-Latn-RS"/>
+        </w:rPr>
+      </w:pPr>
+    </w:p>
+    <w:p>
+      <w:pPr>
+        <w:pStyle w:val="NormalWeb"/>
+        <w:spacing w:before="0" w:beforeAutospacing="0" w:after="0"/>
+        <w:jc w:val="both"/>
+      </w:pPr>
+      <w:r>
+        <w:tab/>
+      </w:r>
+    </w:p>
+    <w:p>
+      <w:pPr>
+        <w:pStyle w:val="NormalWeb"/>
+        <w:spacing w:before="0" w:beforeAutospacing="0" w:after="0"/>
+        <w:jc w:val="both"/>
+      </w:pPr>
+      <w:r>
+        <w:t>2.3 Primer čvrsto spregnutog koda</w:t>
+      </w:r>
+    </w:p>
+    <w:p>
+      <w:pPr>
+        <w:pStyle w:val="NormalWeb"/>
+        <w:spacing w:before="0" w:beforeAutospacing="0" w:after="0"/>
+        <w:jc w:val="both"/>
         <w:rPr>
           <w:noProof/>
           <w:lang w:val="en-US" w:eastAsia="en-US"/>
         </w:rPr>
       </w:pPr>
-      <w:r>
-        <w:tab/>
-      </w:r>
       <w:r>
         <w:tab/>
       </w:r>
@@ -12657,7 +12772,10 @@
         <w:jc w:val="center"/>
       </w:pPr>
       <w:r>
-        <w:t>Slika 2.1 Primer čvrsto spregnutog koda</w:t>
+        <w:t>Slika 2</w:t>
+      </w:r>
+      <w:r>
+        <w:t>.1 Primer čvrsto spregnutog koda</w:t>
       </w:r>
     </w:p>
     <w:p>
@@ -12679,6 +12797,20 @@
         <w:spacing w:before="0" w:beforeAutospacing="0" w:after="0"/>
         <w:jc w:val="both"/>
       </w:pPr>
+    </w:p>
+    <w:p>
+      <w:pPr>
+        <w:pStyle w:val="NormalWeb"/>
+        <w:spacing w:before="0" w:beforeAutospacing="0" w:after="0"/>
+        <w:jc w:val="both"/>
+      </w:pPr>
+    </w:p>
+    <w:p>
+      <w:pPr>
+        <w:pStyle w:val="NormalWeb"/>
+        <w:spacing w:before="0" w:beforeAutospacing="0" w:after="0"/>
+        <w:jc w:val="both"/>
+      </w:pPr>
       <w:r>
         <w:t xml:space="preserve">Na slici 2.1 </w:t>
       </w:r>
@@ -12695,17 +12827,19 @@
         <w:t>.</w:t>
       </w:r>
       <w:r>
-        <w:t xml:space="preserve"> Čvrsta spregnutost se najviše ogleda u dirketnom instanciranju komponenti iz drugih slojeva( u ovom slučaju library-a) aplikacije i samim tim potpuno onemogućujemo izlociju ovih modula tako da mogu da rade zasebno bez oslanjanja jedan na drugog. Glavna prednost višeslojnih aplikacija </w:t>
+        <w:t xml:space="preserve"> </w:t>
+      </w:r>
+      <w:r>
+        <w:t xml:space="preserve">Pretpostavimo da ProductService klasa pripada sloju aplikacije koji je zadužen za upravljanje poslovnom logikom aplikacije, ComerceObjectContect pripada sloju koji je zadužen za komunikaciju sa bazom podataka, a ProductController sloju koji je zadužena za slanje podataka u onom obliku u kom treba da budu prikazani korsniku aplikacije. </w:t>
+      </w:r>
+      <w:r>
+        <w:t xml:space="preserve">Čvrsta spregnutost se najviše ogleda u dirketnom instanciranju komponenti iz drugih slojeva( u ovom slučaju library-a) aplikacije i samim tim potpuno onemogućujemo izlociju ovih modula tako da mogu da rade zasebno bez oslanjanja jedan na drugog. Glavna prednost višeslojnih aplikacija </w:t>
       </w:r>
       <w:r>
         <w:t>je</w:t>
       </w:r>
       <w:r>
-        <w:t xml:space="preserve"> u tome što nam omogućava totalno razdvajanje poslova za koji je svaki sloj zadužen, kao što je na primer dobavljanje podataka iz baze, biznis logika, prikaz </w:t>
-      </w:r>
-      <w:r>
-        <w:lastRenderedPageBreak/>
-        <w:t xml:space="preserve">podataka itd. Povezivanje slojeva na ovaj način spregnuli smo aplikaciju tako da </w:t>
+        <w:t xml:space="preserve"> u tome što nam omogućava totalno razdvajanje poslova za koji je svaki sloj zadužen, kao što je na primer dobavljanje podataka iz baze, biznis logika, prikaz podataka itd. Povezivanje slojeva na ovaj način spregnuli smo aplikaciju tako da </w:t>
       </w:r>
       <w:r>
         <w:t>naše komponente ne mogu da egzistiraju jedna bez druge i samim tim narušili koncept slabo spregnutih rešenja.</w:t>
@@ -12859,7 +12993,31 @@
         <w:jc w:val="both"/>
       </w:pPr>
       <w:r>
-        <w:t xml:space="preserve">Slika 2.2. nam prikazihe zavisnost između slojeva (Library) aplikacije oslikavajući kod sa slike 2.1. User Interface library sloj u kom se nalazi ProductController klasa čiji je zadatak da podatke koje dobija iz servisa salje na </w:t>
+        <w:t xml:space="preserve">Slika 2.2. nam prikazihe </w:t>
+      </w:r>
+      <w:r>
+        <w:t xml:space="preserve">graf </w:t>
+      </w:r>
+      <w:r>
+        <w:t>zavisnost</w:t>
+      </w:r>
+      <w:r>
+        <w:t>i</w:t>
+      </w:r>
+      <w:r>
+        <w:t xml:space="preserve"> između slojeva (Library) aplikacije oslikavajući kod sa slike 2.1.</w:t>
+      </w:r>
+      <w:r>
+        <w:t xml:space="preserve"> odnosno prikaz zavisnosti slojeva kojima klase prikazane u njoj pripadaju.</w:t>
+      </w:r>
+      <w:r>
+        <w:t xml:space="preserve"> User Interface library sloj u kom se nalazi ProductController klasa čiji je zadatak da </w:t>
+      </w:r>
+      <w:r>
+        <w:t>podatke koje dobija iz servisa š</w:t>
+      </w:r>
+      <w:r>
+        <w:t xml:space="preserve">alje na </w:t>
       </w:r>
       <w:r>
         <w:t>komponente koje se bave prikazom</w:t>
@@ -12868,7 +13026,43 @@
         <w:t>, referencira Domain library odnosno servisni sloj u kome se nalazi ProductService klasa a zbog svoje visoke spregnutosti sa njom mora da referencira i RelationalDataAccess library u kojoj se nalazi kontekstna klasa odnosno CommerceObjectContext.</w:t>
       </w:r>
       <w:r>
-        <w:t xml:space="preserve"> U ovom slučaju jedino sloj koji je zmenjiv je UserInterface koji bi smo mogli zameniti sa bilo kojim drugim slojem z aprikaz podataka tako što bi smo u njega opet referencirali i servisni i sloj koji je zadužen za pristum bazi podataka(Domain i Relational Data Access library).</w:t>
+        <w:t xml:space="preserve"> </w:t>
+      </w:r>
+      <w:r>
+        <w:t>Graf nam ukazuje na prolongiranje Product klase iz sloja za upravljanje bazom podataka u sve slojeve koji sarađuju s njim. Samim tim izbacivanje ovog sloja u slučaju da želimo na primer da zamenimo servis koji komunicira sa sql bazom podataka za neki drugi koji je takođe zadužen za komunikaciju sa bazom nam je otežano i zahteva izmene u svim slojevima aplikacije, što u velikim sistemima može da prestavlja jako veliki problem kao i ogroman utroša</w:t>
+      </w:r>
+      <w:r>
+        <w:t>k</w:t>
+      </w:r>
+      <w:r>
+        <w:t xml:space="preserve"> vremena i sredstava.</w:t>
+      </w:r>
+      <w:r>
+        <w:t xml:space="preserve"> Cilj </w:t>
+      </w:r>
+      <w:r>
+        <w:t xml:space="preserve">dependency injectiona-a je </w:t>
+      </w:r>
+      <w:r>
+        <w:t xml:space="preserve"> omogućavanje slabe spregnutosti između slojeva</w:t>
+      </w:r>
+      <w:r>
+        <w:t xml:space="preserve"> tako da rade u potpunoj</w:t>
+      </w:r>
+      <w:r>
+        <w:t xml:space="preserve"> </w:t>
+      </w:r>
+      <w:r>
+        <w:t xml:space="preserve">izolaciji </w:t>
+      </w:r>
+      <w:r>
+        <w:t>jedna od druge oslanjajuci se samo na komunikaciju putem interfejsa gde je konkretna implementacija servisa nebitna i</w:t>
+      </w:r>
+      <w:r>
+        <w:t xml:space="preserve"> u svakom momentu zamenjiva</w:t>
+      </w:r>
+      <w:r>
+        <w:t>.</w:t>
       </w:r>
     </w:p>
     <w:p>
@@ -12905,6 +13099,9 @@
         <w:spacing w:before="0" w:beforeAutospacing="0" w:after="0"/>
         <w:jc w:val="both"/>
       </w:pPr>
+      <w:r>
+        <w:t>2.4 Dependecy Injection</w:t>
+      </w:r>
     </w:p>
     <w:p>
       <w:pPr>
@@ -12918,7 +13115,33 @@
         <w:pStyle w:val="NormalWeb"/>
         <w:spacing w:before="0" w:beforeAutospacing="0" w:after="0"/>
         <w:jc w:val="both"/>
-      </w:pPr>
+        <w:rPr>
+          <w:sz w:val="22"/>
+          <w:szCs w:val="22"/>
+        </w:rPr>
+      </w:pPr>
+      <w:r>
+        <w:rPr>
+          <w:sz w:val="22"/>
+          <w:szCs w:val="22"/>
+        </w:rPr>
+        <w:t>Jedna od mnogih definicija : Dependency Injectionje set softverskih dizajn principa i paterna koji nam omogu</w:t>
+      </w:r>
+      <w:r>
+        <w:rPr>
+          <w:sz w:val="22"/>
+          <w:szCs w:val="22"/>
+          <w:lang w:val="sr-Latn-RS"/>
+        </w:rPr>
+        <w:t>ćavaju da pisemo slabo spegnut programski kod(loosely coupled)</w:t>
+      </w:r>
+      <w:r>
+        <w:rPr>
+          <w:sz w:val="22"/>
+          <w:szCs w:val="22"/>
+        </w:rPr>
+        <w:t>.</w:t>
+      </w:r>
     </w:p>
     <w:p>
       <w:pPr>
@@ -12926,406 +13149,9 @@
         <w:spacing w:before="0" w:beforeAutospacing="0" w:after="0"/>
         <w:jc w:val="both"/>
       </w:pPr>
-    </w:p>
-    <w:p>
-      <w:pPr>
-        <w:pStyle w:val="NormalWeb"/>
-        <w:spacing w:before="0" w:beforeAutospacing="0" w:after="0"/>
-        <w:jc w:val="both"/>
-      </w:pPr>
-    </w:p>
-    <w:p>
-      <w:pPr>
-        <w:pStyle w:val="NormalWeb"/>
-        <w:spacing w:before="0" w:beforeAutospacing="0" w:after="0"/>
-        <w:jc w:val="both"/>
-      </w:pPr>
-    </w:p>
-    <w:p>
-      <w:pPr>
-        <w:pStyle w:val="NormalWeb"/>
-        <w:spacing w:before="0" w:beforeAutospacing="0" w:after="0"/>
-        <w:jc w:val="both"/>
-      </w:pPr>
-    </w:p>
-    <w:p>
-      <w:pPr>
-        <w:pStyle w:val="NormalWeb"/>
-        <w:spacing w:before="0" w:beforeAutospacing="0" w:after="0"/>
-        <w:jc w:val="both"/>
-      </w:pPr>
-    </w:p>
-    <w:p>
-      <w:pPr>
-        <w:pStyle w:val="NormalWeb"/>
-        <w:spacing w:before="0" w:beforeAutospacing="0" w:after="0"/>
-        <w:jc w:val="both"/>
-        <w:rPr>
-          <w:sz w:val="22"/>
-          <w:szCs w:val="22"/>
-        </w:rPr>
-      </w:pPr>
-      <w:r>
-        <w:rPr>
-          <w:sz w:val="22"/>
-          <w:szCs w:val="22"/>
-        </w:rPr>
-        <w:t>Jedna od mnogih definicija : Dependency Injection(onaj font koji je rekao</w:t>
-      </w:r>
-      <w:r>
-        <w:rPr>
-          <w:sz w:val="22"/>
-          <w:szCs w:val="22"/>
-        </w:rPr>
-        <w:t>)</w:t>
-      </w:r>
-      <w:r>
-        <w:rPr>
-          <w:sz w:val="22"/>
-          <w:szCs w:val="22"/>
-        </w:rPr>
-        <w:t xml:space="preserve"> je set softverskih dizajn principa i paterna koji nam omogu</w:t>
-      </w:r>
-      <w:r>
-        <w:rPr>
-          <w:sz w:val="22"/>
-          <w:szCs w:val="22"/>
-          <w:lang w:val="sr-Latn-RS"/>
-        </w:rPr>
-        <w:t>ćavaju da pisemo slabo spegnut programski kod(loosely coupled)</w:t>
-      </w:r>
-      <w:r>
-        <w:rPr>
-          <w:sz w:val="22"/>
-          <w:szCs w:val="22"/>
-        </w:rPr>
-        <w:t>.</w:t>
-      </w:r>
-    </w:p>
-    <w:p>
-      <w:pPr>
-        <w:pStyle w:val="NormalWeb"/>
-        <w:spacing w:before="0" w:beforeAutospacing="0" w:after="0"/>
-        <w:jc w:val="both"/>
-        <w:rPr>
-          <w:sz w:val="22"/>
-          <w:szCs w:val="22"/>
-        </w:rPr>
-      </w:pPr>
-      <w:r>
-        <w:rPr>
-          <w:sz w:val="22"/>
-          <w:szCs w:val="22"/>
-        </w:rPr>
-        <w:t>Slabo spregnut kod nam omogućava visok nivo proširivosti , što nam samim tim na dalje omogućava</w:t>
-      </w:r>
-    </w:p>
-    <w:p>
-      <w:pPr>
-        <w:pStyle w:val="NormalWeb"/>
-        <w:spacing w:before="0" w:beforeAutospacing="0" w:after="0"/>
-        <w:jc w:val="both"/>
-        <w:rPr>
-          <w:sz w:val="22"/>
-          <w:szCs w:val="22"/>
-        </w:rPr>
-      </w:pPr>
-      <w:r>
-        <w:rPr>
-          <w:sz w:val="22"/>
-          <w:szCs w:val="22"/>
-        </w:rPr>
-        <w:t>lako održavanje.</w:t>
-      </w:r>
-    </w:p>
-    <w:p>
-      <w:pPr>
-        <w:pStyle w:val="NormalWeb"/>
-        <w:spacing w:before="0" w:beforeAutospacing="0" w:after="0"/>
-        <w:jc w:val="both"/>
-        <w:rPr>
-          <w:sz w:val="22"/>
-          <w:szCs w:val="22"/>
-          <w:lang w:val="sr-Latn-RS"/>
-        </w:rPr>
-      </w:pPr>
-      <w:r>
-        <w:rPr>
-          <w:sz w:val="22"/>
-          <w:szCs w:val="22"/>
-          <w:lang w:val="sr-Latn-RS"/>
-        </w:rPr>
-        <w:t>Kompozicija objekata(OBJECT COMPOSITION), presretanje(INTERCEPTION) i upravljane životnim ciklusom(LIFTIME MANAGAMENT) su tri dimeyije DI.</w:t>
-      </w:r>
-    </w:p>
-    <w:p>
-      <w:pPr>
-        <w:pStyle w:val="NormalWeb"/>
-        <w:spacing w:before="0" w:beforeAutospacing="0" w:after="0"/>
-        <w:jc w:val="both"/>
-        <w:rPr>
-          <w:lang w:val="sr-Latn-RS"/>
-        </w:rPr>
-      </w:pPr>
-    </w:p>
-    <w:p>
-      <w:pPr>
-        <w:pStyle w:val="NormalWeb"/>
-        <w:spacing w:before="0" w:beforeAutospacing="0" w:after="0"/>
-        <w:jc w:val="both"/>
-        <w:rPr>
-          <w:lang w:val="sr-Latn-RS"/>
-        </w:rPr>
-      </w:pPr>
-      <w:r>
-        <w:rPr>
-          <w:lang w:val="sr-Latn-RS"/>
-        </w:rPr>
-        <w:lastRenderedPageBreak/>
-        <w:t>2.1 Kompozicija objekata(Object composition)</w:t>
-      </w:r>
-    </w:p>
-    <w:p>
-      <w:pPr>
-        <w:pStyle w:val="NormalWeb"/>
-        <w:spacing w:before="0" w:beforeAutospacing="0" w:after="0"/>
-        <w:jc w:val="both"/>
-        <w:rPr>
-          <w:lang w:val="sr-Latn-RS"/>
-        </w:rPr>
-      </w:pPr>
-    </w:p>
-    <w:p>
-      <w:pPr>
-        <w:pStyle w:val="NormalWeb"/>
-        <w:spacing w:before="0" w:beforeAutospacing="0" w:after="0"/>
-        <w:jc w:val="both"/>
-        <w:rPr>
-          <w:lang w:val="sr-Latn-RS"/>
-        </w:rPr>
-      </w:pPr>
-      <w:r>
-        <w:rPr>
-          <w:lang w:val="sr-Latn-RS"/>
-        </w:rPr>
-        <w:t>2.2 Presretanje(Interception)</w:t>
-      </w:r>
-    </w:p>
-    <w:p>
-      <w:pPr>
-        <w:pStyle w:val="NormalWeb"/>
-        <w:spacing w:before="0" w:beforeAutospacing="0" w:after="0"/>
-        <w:jc w:val="both"/>
-        <w:rPr>
-          <w:lang w:val="sr-Latn-RS"/>
-        </w:rPr>
-      </w:pPr>
-    </w:p>
-    <w:p>
-      <w:pPr>
-        <w:pStyle w:val="NormalWeb"/>
-        <w:spacing w:before="0" w:beforeAutospacing="0" w:after="0"/>
-        <w:jc w:val="both"/>
-        <w:rPr>
-          <w:lang w:val="sr-Latn-RS"/>
-        </w:rPr>
-      </w:pPr>
-      <w:r>
-        <w:rPr>
-          <w:lang w:val="sr-Latn-RS"/>
-        </w:rPr>
-        <w:t xml:space="preserve">2.3 Upravljanje životnim ciklusom (Liftime </w:t>
-      </w:r>
-      <w:r>
-        <w:rPr>
-          <w:lang w:val="sr-Latn-RS"/>
-        </w:rPr>
-        <w:t>managament</w:t>
-      </w:r>
-      <w:r>
-        <w:rPr>
-          <w:lang w:val="sr-Latn-RS"/>
-        </w:rPr>
-        <w:t>)</w:t>
-      </w:r>
-    </w:p>
-    <w:p>
-      <w:pPr>
-        <w:pStyle w:val="NormalWeb"/>
-        <w:spacing w:before="0" w:beforeAutospacing="0" w:after="0"/>
-        <w:jc w:val="both"/>
-        <w:rPr>
-          <w:lang w:val="sr-Latn-RS"/>
-        </w:rPr>
-      </w:pPr>
-    </w:p>
-    <w:p>
-      <w:pPr>
-        <w:spacing w:after="337" w:line="259" w:lineRule="auto"/>
-        <w:ind w:left="190"/>
-        <w:rPr>
-          <w:rFonts w:ascii="Times New Roman" w:hAnsi="Times New Roman"/>
-          <w:kern w:val="0"/>
-          <w:sz w:val="24"/>
-        </w:rPr>
-      </w:pPr>
-      <w:hyperlink r:id="rId13" w:history="1">
-        <w:r>
-          <w:rPr>
-            <w:rStyle w:val="Hyperlink"/>
-            <w:color w:val="000000"/>
-            <w:sz w:val="22"/>
-            <w:vertAlign w:val="superscript"/>
-          </w:rPr>
-          <w:t>1</w:t>
-        </w:r>
-      </w:hyperlink>
-      <w:hyperlink r:id="rId14" w:history="1">
-        <w:r>
-          <w:rPr>
-            <w:rStyle w:val="Hyperlink"/>
-            <w:color w:val="000000"/>
-            <w:sz w:val="18"/>
-          </w:rPr>
-          <w:t xml:space="preserve"> John Munsch et al., “How to explain Dependency Injection to a 5-year old,” 2009, </w:t>
-        </w:r>
-      </w:hyperlink>
-      <w:hyperlink r:id="rId15" w:history="1">
-        <w:r>
-          <w:rPr>
-            <w:rStyle w:val="Hyperlink"/>
-            <w:sz w:val="18"/>
-          </w:rPr>
-          <w:t>http://stackoverflow.com/questions/1638919/how-to-explain-dependency-injectionto-a-5-year-old</w:t>
-        </w:r>
-      </w:hyperlink>
-    </w:p>
-    <w:p>
-      <w:pPr>
-        <w:spacing w:after="284" w:line="249" w:lineRule="auto"/>
-        <w:ind w:left="250" w:right="266"/>
-        <w:rPr>
-          <w:sz w:val="24"/>
-          <w:szCs w:val="24"/>
-        </w:rPr>
-      </w:pPr>
-      <w:r>
-        <w:rPr>
-          <w:i/>
-          <w:sz w:val="24"/>
-          <w:szCs w:val="24"/>
-        </w:rPr>
-        <w:t>When you go and get things out of the refrigerator for yourself, you can cause problems. You might leave the door open, you might get something Mommy or Daddy doesn’t want you to have. You might even be looking for something we don’t even have or which has expired.</w:t>
-      </w:r>
-    </w:p>
-    <w:p>
-      <w:pPr>
-        <w:spacing w:after="284" w:line="249" w:lineRule="auto"/>
-        <w:ind w:left="250" w:right="266"/>
-        <w:rPr>
-          <w:sz w:val="24"/>
-          <w:szCs w:val="24"/>
-        </w:rPr>
-      </w:pPr>
-      <w:r>
-        <w:rPr>
-          <w:i/>
-          <w:sz w:val="24"/>
-          <w:szCs w:val="24"/>
-        </w:rPr>
-        <w:t>What you should be doing is stating a need, “I need something to drink with lunch,” and then we will make sure you</w:t>
-      </w:r>
-    </w:p>
-    <w:p>
-      <w:pPr>
-        <w:spacing w:after="284" w:line="249" w:lineRule="auto"/>
-        <w:ind w:left="250" w:right="266"/>
-        <w:rPr>
-          <w:i/>
-          <w:sz w:val="24"/>
-          <w:szCs w:val="24"/>
-        </w:rPr>
-      </w:pPr>
-      <w:r>
-        <w:rPr>
-          <w:i/>
-          <w:sz w:val="24"/>
-          <w:szCs w:val="24"/>
-        </w:rPr>
-        <w:t>have something when you sit down to eat.</w:t>
-      </w:r>
-    </w:p>
-    <w:p>
-      <w:pPr>
-        <w:spacing w:after="284" w:line="249" w:lineRule="auto"/>
-        <w:ind w:left="250" w:right="266"/>
-        <w:rPr>
-          <w:i/>
-        </w:rPr>
-      </w:pPr>
-      <w:proofErr w:type="spellStart"/>
-      <w:r>
-        <w:t>paterna</w:t>
-      </w:r>
-      <w:proofErr w:type="spellEnd"/>
-    </w:p>
-    <w:p>
-      <w:pPr>
-        <w:pStyle w:val="NormalWeb"/>
-        <w:spacing w:before="0" w:beforeAutospacing="0" w:after="0"/>
-        <w:jc w:val="both"/>
-        <w:rPr>
-          <w:sz w:val="22"/>
-          <w:szCs w:val="22"/>
-        </w:rPr>
-      </w:pPr>
-      <w:r>
-        <w:rPr>
-          <w:sz w:val="22"/>
-          <w:szCs w:val="22"/>
-        </w:rPr>
-        <w:t>Ovde pisati jos malo o loosy couple kodu, predstaviti ga kao uzrok problema bla bla bla.</w:t>
-      </w:r>
-    </w:p>
-    <w:p>
-      <w:pPr>
-        <w:pStyle w:val="NormalWeb"/>
-        <w:spacing w:before="0" w:beforeAutospacing="0" w:after="0"/>
-        <w:jc w:val="both"/>
-        <w:rPr>
-          <w:sz w:val="22"/>
-          <w:szCs w:val="22"/>
-        </w:rPr>
-      </w:pPr>
-    </w:p>
-    <w:p>
-      <w:pPr>
-        <w:pStyle w:val="NormalWeb"/>
-        <w:spacing w:before="0" w:beforeAutospacing="0" w:after="0"/>
-        <w:jc w:val="both"/>
-        <w:rPr>
-          <w:sz w:val="22"/>
-          <w:szCs w:val="22"/>
-        </w:rPr>
-      </w:pPr>
-      <w:r>
-        <w:rPr>
-          <w:sz w:val="22"/>
-          <w:szCs w:val="22"/>
-        </w:rPr>
+      <w:r>
         <w:t xml:space="preserve">Prednosti slabo spregnutog koda : </w:t>
       </w:r>
-    </w:p>
-    <w:p>
-      <w:pPr>
-        <w:pStyle w:val="NormalWeb"/>
-        <w:spacing w:before="0" w:beforeAutospacing="0" w:after="0"/>
-        <w:jc w:val="both"/>
-        <w:rPr>
-          <w:sz w:val="22"/>
-          <w:szCs w:val="22"/>
-        </w:rPr>
-      </w:pPr>
     </w:p>
     <w:p>
       <w:pPr>
@@ -13336,16 +13162,8 @@
         </w:numPr>
         <w:spacing w:before="0" w:beforeAutospacing="0" w:after="0"/>
         <w:jc w:val="both"/>
-        <w:rPr>
-          <w:sz w:val="22"/>
-          <w:szCs w:val="22"/>
-        </w:rPr>
-      </w:pPr>
-      <w:r>
-        <w:rPr>
-          <w:sz w:val="22"/>
-          <w:szCs w:val="22"/>
-        </w:rPr>
+      </w:pPr>
+      <w:r>
         <w:t>Servisi su lako zamenjivi drugim servisima. Vrlo značajno kad je u pitanju standardan softver prilikom izmene zahteva i načina implementacije.</w:t>
       </w:r>
     </w:p>
@@ -13358,16 +13176,8 @@
         </w:numPr>
         <w:spacing w:before="0" w:beforeAutospacing="0" w:after="0"/>
         <w:jc w:val="both"/>
-        <w:rPr>
-          <w:sz w:val="22"/>
-          <w:szCs w:val="22"/>
-        </w:rPr>
-      </w:pPr>
-      <w:r>
-        <w:rPr>
-          <w:sz w:val="22"/>
-          <w:szCs w:val="22"/>
-        </w:rPr>
+      </w:pPr>
+      <w:r>
         <w:t>Kod je proširiv kao i ponovo iskoristiv u situacijama koje nisu bile planirane niti predviđene da bi do njih moglo doći.</w:t>
       </w:r>
     </w:p>
@@ -13380,16 +13190,8 @@
         </w:numPr>
         <w:spacing w:before="0" w:beforeAutospacing="0" w:after="0"/>
         <w:jc w:val="both"/>
-        <w:rPr>
-          <w:sz w:val="22"/>
-          <w:szCs w:val="22"/>
-        </w:rPr>
-      </w:pPr>
-      <w:r>
-        <w:rPr>
-          <w:sz w:val="22"/>
-          <w:szCs w:val="22"/>
-        </w:rPr>
+      </w:pPr>
+      <w:r>
         <w:t>Paralelni razvoj rešenja odnosno aplikacije što je veoma bitno kod velikih i kompleksnih aplikacija. Kod malih aplikacija ova prednost ne dolazi do izražaja.</w:t>
       </w:r>
     </w:p>
@@ -13402,16 +13204,8 @@
         </w:numPr>
         <w:spacing w:before="0" w:beforeAutospacing="0" w:after="0"/>
         <w:jc w:val="both"/>
-        <w:rPr>
-          <w:sz w:val="22"/>
-          <w:szCs w:val="22"/>
-        </w:rPr>
-      </w:pPr>
-      <w:r>
-        <w:rPr>
-          <w:sz w:val="22"/>
-          <w:szCs w:val="22"/>
-        </w:rPr>
+      </w:pPr>
+      <w:r>
         <w:t>Veoma održiv kod, klase kojima je jasno definisan njihova odgovornost su lake za održavanje.</w:t>
       </w:r>
     </w:p>
@@ -13424,16 +13218,8 @@
         </w:numPr>
         <w:spacing w:before="0" w:beforeAutospacing="0" w:after="0"/>
         <w:jc w:val="both"/>
-        <w:rPr>
-          <w:sz w:val="22"/>
-          <w:szCs w:val="22"/>
-        </w:rPr>
-      </w:pPr>
-      <w:r>
-        <w:rPr>
-          <w:sz w:val="22"/>
-          <w:szCs w:val="22"/>
-        </w:rPr>
+      </w:pPr>
+      <w:r>
         <w:t>Takođe u slučaju korištenja unite testova pisanje slabo spregnutnog koda je tehnika koja testiranje čini lakšim.</w:t>
       </w:r>
     </w:p>
@@ -13464,11 +13250,16 @@
         <w:pStyle w:val="NormalWeb"/>
         <w:spacing w:before="0" w:beforeAutospacing="0" w:after="0"/>
         <w:jc w:val="both"/>
-        <w:rPr>
-          <w:sz w:val="22"/>
-          <w:szCs w:val="22"/>
-        </w:rPr>
-      </w:pPr>
+      </w:pPr>
+      <w:r>
+        <w:t>Omogućava nam da različite odgovornosti nekih klasa razdvojimo u posebne odnosno enkapsulirane jedinice koje su zadužene da obavljaju određeni deo posla. Takođe oslobađa klase od kreiranja instanci objekata  od kojih zavisi i sa kojima je u saradnji odnosno na čiji interfejs se oslanjaju.</w:t>
+      </w:r>
+      <w:r>
+        <w:t xml:space="preserve"> Dependecy Injection nam omogućava da komponujemo aplikaciju presretajući zavisnosti unutar nje i kontrolisanje </w:t>
+      </w:r>
+      <w:r>
+        <w:t>životnog ciklusa tih zavisnosti.</w:t>
+      </w:r>
     </w:p>
     <w:p>
       <w:pPr>
@@ -13476,30 +13267,35 @@
         <w:spacing w:before="0" w:beforeAutospacing="0" w:after="0"/>
         <w:jc w:val="both"/>
         <w:rPr>
-          <w:sz w:val="22"/>
-          <w:szCs w:val="22"/>
-        </w:rPr>
-      </w:pPr>
+          <w:lang w:val="sr-Latn-RS"/>
+        </w:rPr>
+      </w:pPr>
+      <w:r>
+        <w:rPr>
+          <w:lang w:val="sr-Latn-RS"/>
+        </w:rPr>
+        <w:t>Kompozicija objekata(OBJECT COMPOSITION), presretanje(INTERCEPTION) i upravljane životnim cikl</w:t>
+      </w:r>
+      <w:r>
+        <w:rPr>
+          <w:lang w:val="sr-Latn-RS"/>
+        </w:rPr>
+        <w:t>usom(LIFTIME MANAGAMENT) predstavljaju tri dimenzije</w:t>
+      </w:r>
+      <w:r>
+        <w:rPr>
+          <w:lang w:val="sr-Latn-RS"/>
+        </w:rPr>
+        <w:t xml:space="preserve"> DI.</w:t>
+      </w:r>
     </w:p>
     <w:p>
       <w:pPr>
         <w:pStyle w:val="NormalWeb"/>
         <w:spacing w:before="0" w:beforeAutospacing="0" w:after="0"/>
         <w:jc w:val="both"/>
-      </w:pPr>
-      <w:r>
-        <w:t>Pisanje slabo spregnutog koda</w:t>
-      </w:r>
-      <w:r>
-        <w:t xml:space="preserve"> nam omogućava da pisemo kod koji je otvoren za proširivanje ali ne i za modfikaciju. To je takozvani open-closed princip.</w:t>
-      </w:r>
-    </w:p>
-    <w:p>
-      <w:pPr>
-        <w:spacing w:after="284" w:line="249" w:lineRule="auto"/>
-        <w:ind w:left="250" w:right="266"/>
-        <w:rPr>
-          <w:i/>
+        <w:rPr>
+          <w:lang w:val="sr-Latn-RS"/>
         </w:rPr>
       </w:pPr>
     </w:p>
@@ -13508,13 +13304,21 @@
         <w:pStyle w:val="NormalWeb"/>
         <w:spacing w:before="0" w:beforeAutospacing="0" w:after="0"/>
         <w:jc w:val="both"/>
-      </w:pPr>
-      <w:r>
-        <w:br w:type="page"/>
-      </w:r>
-      <w:r>
-        <w:lastRenderedPageBreak/>
-        <w:t>paterna</w:t>
+        <w:rPr>
+          <w:lang w:val="sr-Latn-RS"/>
+        </w:rPr>
+      </w:pPr>
+      <w:r>
+        <w:rPr>
+          <w:lang w:val="sr-Latn-RS"/>
+        </w:rPr>
+        <w:t>2.4.1</w:t>
+      </w:r>
+      <w:r>
+        <w:rPr>
+          <w:lang w:val="sr-Latn-RS"/>
+        </w:rPr>
+        <w:t xml:space="preserve"> Kompozicija objekata(Object composition)</w:t>
       </w:r>
     </w:p>
     <w:p>
@@ -13522,6 +13326,9 @@
         <w:pStyle w:val="NormalWeb"/>
         <w:spacing w:before="0" w:beforeAutospacing="0" w:after="0"/>
         <w:jc w:val="both"/>
+        <w:rPr>
+          <w:lang w:val="sr-Latn-RS"/>
+        </w:rPr>
       </w:pPr>
     </w:p>
     <w:p>
@@ -13529,33 +13336,648 @@
         <w:pStyle w:val="NormalWeb"/>
         <w:spacing w:before="0" w:beforeAutospacing="0" w:after="0"/>
         <w:jc w:val="both"/>
-      </w:pPr>
+        <w:rPr>
+          <w:lang w:val="sr-Latn-RS"/>
+        </w:rPr>
+      </w:pPr>
+      <w:r>
+        <w:rPr>
+          <w:lang w:val="sr-Latn-RS"/>
+        </w:rPr>
+        <w:t xml:space="preserve">Da bi smo osetili prednosti proširivosti, paralelnog razvoja aplikacije kasnije i lake odživosti moramo prvo biti u mogućnosti da  </w:t>
+      </w:r>
+      <w:r>
+        <w:rPr>
+          <w:lang w:val="sr-Latn-RS"/>
+        </w:rPr>
+        <w:t>izvršimo kompoziciju klasa u aplikaciju</w:t>
+      </w:r>
+      <w:r>
+        <w:rPr>
+          <w:lang w:val="sr-Latn-RS"/>
+        </w:rPr>
+        <w:t xml:space="preserve">. </w:t>
+      </w:r>
+      <w:r>
+        <w:rPr>
+          <w:lang w:val="sr-Latn-RS"/>
+        </w:rPr>
+        <w:t xml:space="preserve">Jedan od osnovnih razloga zbog koga bi smo uopšte koristili dependency injection je upravo ta što nam omogućava kompoziciju objekata. Ona  nam ustvari ukazuje na to da neki odvojeni moduli mogu biti sastavljeni u jednu aplikaciju. </w:t>
+      </w:r>
+      <w:r>
+        <w:rPr>
+          <w:lang w:val="sr-Latn-RS"/>
+        </w:rPr>
+        <w:t xml:space="preserve">Kompozicija predstavlja najvažniji aspekt dependency injectiona jer bez fleksibilne kompozicije nema ni presretanja a simim tim ni potreble za upravljanjem životnim ciklusom samih objekata odnosno njihovih instanci. </w:t>
+      </w:r>
     </w:p>
     <w:p>
       <w:pPr>
         <w:pStyle w:val="NormalWeb"/>
         <w:spacing w:before="0" w:beforeAutospacing="0" w:after="0"/>
+        <w:jc w:val="both"/>
+        <w:rPr>
+          <w:lang w:val="sr-Latn-RS"/>
+        </w:rPr>
       </w:pPr>
     </w:p>
     <w:p>
       <w:pPr>
         <w:pStyle w:val="NormalWeb"/>
         <w:spacing w:before="0" w:beforeAutospacing="0" w:after="0"/>
-        <w:rPr>
-          <w:b/>
-        </w:rPr>
-      </w:pPr>
-      <w:r>
-        <w:rPr>
-          <w:b/>
-        </w:rPr>
-        <w:t>3. OPIS KORIŠĆENIH TEHNOLOGIJA I ALATA</w:t>
+        <w:jc w:val="both"/>
+        <w:rPr>
+          <w:lang w:val="sr-Latn-RS"/>
+        </w:rPr>
+      </w:pPr>
+      <w:r>
+        <w:rPr>
+          <w:lang w:val="sr-Latn-RS"/>
+        </w:rPr>
+        <w:t>2.4.2</w:t>
+      </w:r>
+      <w:r>
+        <w:rPr>
+          <w:lang w:val="sr-Latn-RS"/>
+        </w:rPr>
+        <w:t xml:space="preserve"> Upravljanje životnim ciklusom (Liftime managament)</w:t>
       </w:r>
     </w:p>
     <w:p>
       <w:pPr>
         <w:pStyle w:val="NormalWeb"/>
         <w:spacing w:before="0" w:beforeAutospacing="0" w:after="0"/>
+        <w:jc w:val="both"/>
+        <w:rPr>
+          <w:sz w:val="22"/>
+          <w:szCs w:val="22"/>
+        </w:rPr>
+      </w:pPr>
+    </w:p>
+    <w:p>
+      <w:pPr>
+        <w:pStyle w:val="NormalWeb"/>
+        <w:spacing w:before="0" w:beforeAutospacing="0" w:after="0"/>
+        <w:jc w:val="both"/>
+      </w:pPr>
+      <w:r>
+        <w:t xml:space="preserve">Klase koje nemaju kontrolu nad svojim zavisnostima, omogućavaju nam da sami pravimo izbor u odabiru implementacije određene apstrakcije. Takođe nam daju kontrolu nad upravljanjem životnim ciklusom instanci, odnosno odabiru kada će neke instance biti biti kreirane ili uništene. Takođe upravljanje životnim ciklusom se bavi i brojem kreiranih istanci nekog objekta. </w:t>
+      </w:r>
+    </w:p>
+    <w:p>
+      <w:pPr>
+        <w:pStyle w:val="NormalWeb"/>
+        <w:spacing w:before="0" w:beforeAutospacing="0" w:after="0"/>
+        <w:jc w:val="both"/>
+        <w:rPr>
+          <w:sz w:val="22"/>
+          <w:szCs w:val="22"/>
+        </w:rPr>
+      </w:pPr>
+    </w:p>
+    <w:p>
+      <w:pPr>
+        <w:pStyle w:val="NormalWeb"/>
+        <w:spacing w:before="0" w:beforeAutospacing="0" w:after="0"/>
+        <w:jc w:val="both"/>
+        <w:rPr>
+          <w:sz w:val="22"/>
+          <w:szCs w:val="22"/>
+        </w:rPr>
+      </w:pPr>
+      <w:r>
+        <w:rPr>
+          <w:noProof/>
+          <w:sz w:val="22"/>
+          <w:szCs w:val="22"/>
+          <w:lang w:val="en-US" w:eastAsia="en-US"/>
+        </w:rPr>
+        <w:drawing>
+          <wp:inline distT="0" distB="0" distL="0" distR="0" wp14:anchorId="05DF5BB0" wp14:editId="64CD1047">
+            <wp:extent cx="5972175" cy="2352675"/>
+            <wp:effectExtent l="0" t="0" r="9525" b="9525"/>
+            <wp:docPr id="6" name="Picture 6" descr="C:\Users\SCHOX\Desktop\Screenshot_2.png"/>
+            <wp:cNvGraphicFramePr>
+              <a:graphicFrameLocks xmlns:a="http://schemas.openxmlformats.org/drawingml/2006/main" noChangeAspect="1"/>
+            </wp:cNvGraphicFramePr>
+            <a:graphic xmlns:a="http://schemas.openxmlformats.org/drawingml/2006/main">
+              <a:graphicData uri="http://schemas.openxmlformats.org/drawingml/2006/picture">
+                <pic:pic xmlns:pic="http://schemas.openxmlformats.org/drawingml/2006/picture">
+                  <pic:nvPicPr>
+                    <pic:cNvPr id="0" name="Picture 3" descr="C:\Users\SCHOX\Desktop\Screenshot_2.png"/>
+                    <pic:cNvPicPr>
+                      <a:picLocks noChangeAspect="1" noChangeArrowheads="1"/>
+                    </pic:cNvPicPr>
+                  </pic:nvPicPr>
+                  <pic:blipFill>
+                    <a:blip r:embed="rId13">
+                      <a:extLst>
+                        <a:ext uri="{28A0092B-C50C-407E-A947-70E740481C1C}">
+                          <a14:useLocalDpi xmlns:a14="http://schemas.microsoft.com/office/drawing/2010/main" val="0"/>
+                        </a:ext>
+                      </a:extLst>
+                    </a:blip>
+                    <a:srcRect/>
+                    <a:stretch>
+                      <a:fillRect/>
+                    </a:stretch>
+                  </pic:blipFill>
+                  <pic:spPr bwMode="auto">
+                    <a:xfrm>
+                      <a:off x="0" y="0"/>
+                      <a:ext cx="5972175" cy="2352675"/>
+                    </a:xfrm>
+                    <a:prstGeom prst="rect">
+                      <a:avLst/>
+                    </a:prstGeom>
+                    <a:noFill/>
+                    <a:ln>
+                      <a:noFill/>
+                    </a:ln>
+                  </pic:spPr>
+                </pic:pic>
+              </a:graphicData>
+            </a:graphic>
+          </wp:inline>
+        </w:drawing>
+      </w:r>
+    </w:p>
+    <w:p>
+      <w:pPr>
+        <w:pStyle w:val="NormalWeb"/>
+        <w:spacing w:before="0" w:beforeAutospacing="0" w:after="0"/>
+        <w:jc w:val="center"/>
+        <w:rPr>
+          <w:sz w:val="22"/>
+          <w:szCs w:val="22"/>
+        </w:rPr>
+      </w:pPr>
+      <w:r>
+        <w:rPr>
+          <w:sz w:val="22"/>
+          <w:szCs w:val="22"/>
+        </w:rPr>
+        <w:t>Slika 2.3 Primer više instanci istog zavisnotg objekta prem različitim korisnicima</w:t>
+      </w:r>
+    </w:p>
+    <w:p>
+      <w:pPr>
+        <w:pStyle w:val="NormalWeb"/>
+        <w:spacing w:before="0" w:beforeAutospacing="0" w:after="0"/>
+        <w:jc w:val="both"/>
+        <w:rPr>
+          <w:sz w:val="22"/>
+          <w:szCs w:val="22"/>
+        </w:rPr>
+      </w:pPr>
+    </w:p>
+    <w:p>
+      <w:pPr>
+        <w:pStyle w:val="NormalWeb"/>
+        <w:spacing w:before="0" w:beforeAutospacing="0" w:after="0"/>
+        <w:jc w:val="both"/>
+        <w:rPr>
+          <w:sz w:val="22"/>
+          <w:szCs w:val="22"/>
+        </w:rPr>
+      </w:pPr>
+    </w:p>
+    <w:p>
+      <w:pPr>
+        <w:pStyle w:val="NormalWeb"/>
+        <w:spacing w:before="0" w:beforeAutospacing="0" w:after="0"/>
+        <w:jc w:val="both"/>
+        <w:rPr>
+          <w:sz w:val="22"/>
+          <w:szCs w:val="22"/>
+        </w:rPr>
+      </w:pPr>
+    </w:p>
+    <w:p>
+      <w:pPr>
+        <w:pStyle w:val="NormalWeb"/>
+        <w:spacing w:before="0" w:beforeAutospacing="0" w:after="0"/>
+        <w:jc w:val="both"/>
+      </w:pPr>
+      <w:r>
+        <w:t xml:space="preserve">Slika 2.3 prestavlja grafički prikaz prisupu kreiranja onoliko instanci jednog zavisnog objekta koliko postoji servisa koji ga koriste. </w:t>
+      </w:r>
+    </w:p>
+    <w:p>
+      <w:pPr>
+        <w:pStyle w:val="NormalWeb"/>
+        <w:spacing w:before="0" w:beforeAutospacing="0" w:after="0"/>
+        <w:jc w:val="both"/>
+      </w:pPr>
+    </w:p>
+    <w:p>
+      <w:pPr>
+        <w:pStyle w:val="NormalWeb"/>
+        <w:spacing w:before="0" w:beforeAutospacing="0" w:after="0"/>
+        <w:jc w:val="both"/>
+        <w:rPr>
+          <w:sz w:val="22"/>
+          <w:szCs w:val="22"/>
+        </w:rPr>
+      </w:pPr>
+    </w:p>
+    <w:p>
+      <w:pPr>
+        <w:pStyle w:val="NormalWeb"/>
+        <w:spacing w:before="0" w:beforeAutospacing="0" w:after="0"/>
+        <w:jc w:val="both"/>
+        <w:rPr>
+          <w:sz w:val="22"/>
+          <w:szCs w:val="22"/>
+        </w:rPr>
+      </w:pPr>
+    </w:p>
+    <w:p>
+      <w:pPr>
+        <w:pStyle w:val="NormalWeb"/>
+        <w:spacing w:before="0" w:beforeAutospacing="0" w:after="0"/>
+        <w:jc w:val="both"/>
+        <w:rPr>
+          <w:sz w:val="22"/>
+          <w:szCs w:val="22"/>
+        </w:rPr>
+      </w:pPr>
+      <w:r>
+        <w:rPr>
+          <w:noProof/>
+          <w:sz w:val="22"/>
+          <w:szCs w:val="22"/>
+          <w:lang w:val="en-US" w:eastAsia="en-US"/>
+        </w:rPr>
+        <w:drawing>
+          <wp:inline distT="0" distB="0" distL="0" distR="0" wp14:anchorId="6B244790" wp14:editId="69DA5912">
+            <wp:extent cx="6229350" cy="2466975"/>
+            <wp:effectExtent l="0" t="0" r="0" b="9525"/>
+            <wp:docPr id="7" name="Picture 7" descr="C:\Users\SCHOX\Desktop\Screenshot_5.png"/>
+            <wp:cNvGraphicFramePr>
+              <a:graphicFrameLocks xmlns:a="http://schemas.openxmlformats.org/drawingml/2006/main" noChangeAspect="1"/>
+            </wp:cNvGraphicFramePr>
+            <a:graphic xmlns:a="http://schemas.openxmlformats.org/drawingml/2006/main">
+              <a:graphicData uri="http://schemas.openxmlformats.org/drawingml/2006/picture">
+                <pic:pic xmlns:pic="http://schemas.openxmlformats.org/drawingml/2006/picture">
+                  <pic:nvPicPr>
+                    <pic:cNvPr id="0" name="Picture 4" descr="C:\Users\SCHOX\Desktop\Screenshot_5.png"/>
+                    <pic:cNvPicPr>
+                      <a:picLocks noChangeAspect="1" noChangeArrowheads="1"/>
+                    </pic:cNvPicPr>
+                  </pic:nvPicPr>
+                  <pic:blipFill>
+                    <a:blip r:embed="rId14">
+                      <a:extLst>
+                        <a:ext uri="{28A0092B-C50C-407E-A947-70E740481C1C}">
+                          <a14:useLocalDpi xmlns:a14="http://schemas.microsoft.com/office/drawing/2010/main" val="0"/>
+                        </a:ext>
+                      </a:extLst>
+                    </a:blip>
+                    <a:srcRect/>
+                    <a:stretch>
+                      <a:fillRect/>
+                    </a:stretch>
+                  </pic:blipFill>
+                  <pic:spPr bwMode="auto">
+                    <a:xfrm>
+                      <a:off x="0" y="0"/>
+                      <a:ext cx="6316974" cy="2501676"/>
+                    </a:xfrm>
+                    <a:prstGeom prst="rect">
+                      <a:avLst/>
+                    </a:prstGeom>
+                    <a:noFill/>
+                    <a:ln>
+                      <a:noFill/>
+                    </a:ln>
+                  </pic:spPr>
+                </pic:pic>
+              </a:graphicData>
+            </a:graphic>
+          </wp:inline>
+        </w:drawing>
+      </w:r>
+    </w:p>
+    <w:p>
+      <w:pPr>
+        <w:pStyle w:val="NormalWeb"/>
+        <w:spacing w:before="0" w:beforeAutospacing="0" w:after="0"/>
+        <w:jc w:val="center"/>
+        <w:rPr>
+          <w:sz w:val="22"/>
+          <w:szCs w:val="22"/>
+        </w:rPr>
+      </w:pPr>
+      <w:r>
+        <w:rPr>
+          <w:sz w:val="22"/>
+          <w:szCs w:val="22"/>
+        </w:rPr>
+        <w:t>Slika 2.4 Jedna instanca opslužuje sve korisnike</w:t>
+      </w:r>
+    </w:p>
+    <w:p>
+      <w:pPr>
+        <w:pStyle w:val="NormalWeb"/>
+        <w:spacing w:before="0" w:beforeAutospacing="0" w:after="0"/>
+        <w:jc w:val="both"/>
+        <w:rPr>
+          <w:sz w:val="22"/>
+          <w:szCs w:val="22"/>
+        </w:rPr>
+      </w:pPr>
+    </w:p>
+    <w:p>
+      <w:pPr>
+        <w:pStyle w:val="NormalWeb"/>
+        <w:spacing w:before="0" w:beforeAutospacing="0" w:after="0"/>
+        <w:jc w:val="both"/>
+        <w:rPr>
+          <w:sz w:val="22"/>
+          <w:szCs w:val="22"/>
+        </w:rPr>
+      </w:pPr>
+    </w:p>
+    <w:p>
+      <w:pPr>
+        <w:pStyle w:val="NormalWeb"/>
+        <w:spacing w:before="0" w:beforeAutospacing="0" w:after="0"/>
+        <w:jc w:val="both"/>
+        <w:rPr>
+          <w:sz w:val="22"/>
+          <w:szCs w:val="22"/>
+        </w:rPr>
+      </w:pPr>
+    </w:p>
+    <w:p>
+      <w:pPr>
+        <w:pStyle w:val="NormalWeb"/>
+        <w:spacing w:before="0" w:beforeAutospacing="0" w:after="0"/>
+        <w:jc w:val="both"/>
+      </w:pPr>
+      <w:r>
+        <w:t>Slika 2.4 prikazuje pristup kreiranju jedne insance zavisnog objekta koji će opsluživati sve servise koji ga korsi</w:t>
+      </w:r>
+      <w:r>
+        <w:t>te.  Odabir jednog od dva pristupa kreiranja zavisi od konteksta i upotrebe samog zavisnog objekta.</w:t>
+      </w:r>
+    </w:p>
+    <w:p>
+      <w:pPr>
+        <w:pStyle w:val="NormalWeb"/>
+        <w:spacing w:before="0" w:beforeAutospacing="0" w:after="0"/>
+        <w:jc w:val="both"/>
+        <w:rPr>
+          <w:sz w:val="22"/>
+          <w:szCs w:val="22"/>
+        </w:rPr>
+      </w:pPr>
+    </w:p>
+    <w:p>
+      <w:pPr>
+        <w:pStyle w:val="NormalWeb"/>
+        <w:spacing w:before="0" w:beforeAutospacing="0" w:after="0"/>
+        <w:jc w:val="both"/>
+        <w:rPr>
+          <w:sz w:val="22"/>
+          <w:szCs w:val="22"/>
+        </w:rPr>
+      </w:pPr>
+    </w:p>
+    <w:p>
+      <w:pPr>
+        <w:pStyle w:val="NormalWeb"/>
+        <w:spacing w:before="0" w:beforeAutospacing="0" w:after="0"/>
+        <w:jc w:val="both"/>
+        <w:rPr>
+          <w:sz w:val="22"/>
+          <w:szCs w:val="22"/>
+        </w:rPr>
+      </w:pPr>
+      <w:r>
+        <w:rPr>
+          <w:lang w:val="sr-Latn-RS"/>
+        </w:rPr>
+        <w:t>2.4.3</w:t>
+      </w:r>
+      <w:r>
+        <w:rPr>
+          <w:lang w:val="sr-Latn-RS"/>
+        </w:rPr>
+        <w:t xml:space="preserve"> Presretanje(Interception)</w:t>
+      </w:r>
+    </w:p>
+    <w:p>
+      <w:pPr>
+        <w:pStyle w:val="NormalWeb"/>
+        <w:spacing w:before="0" w:beforeAutospacing="0" w:after="0"/>
+        <w:jc w:val="both"/>
+      </w:pPr>
+    </w:p>
+    <w:p>
+      <w:pPr>
+        <w:pStyle w:val="NormalWeb"/>
+        <w:spacing w:before="0" w:beforeAutospacing="0" w:after="0"/>
+        <w:jc w:val="both"/>
+      </w:pPr>
+      <w:r>
+        <w:t xml:space="preserve">Kada klasa nema kontrolu nad kreiranjima instanci zavisnih objekata, daje nam mogućnost same izmene objekta pre nego što joj ga prosledimo. </w:t>
+      </w:r>
+      <w:r>
+        <w:t xml:space="preserve"> Ovo nam je omogućeno upravo zbog toga jer se korisnici nekih zavisnih objekata uvek oslanjaju na njihove interfejse odnosno njihove apstrakcije, a nikad na kontkretne implementacije, pa nam samim tim to ostavlja prostor da objekte menjamo i uređujemo pre nego što budu prosleđeni ili ti injektovani u servis koji zahteva njihovu instancu.</w:t>
+      </w:r>
+    </w:p>
+    <w:p>
+      <w:pPr>
+        <w:pStyle w:val="NormalWeb"/>
+        <w:spacing w:before="0" w:beforeAutospacing="0" w:after="0"/>
+        <w:jc w:val="both"/>
+      </w:pPr>
+    </w:p>
+    <w:p>
+      <w:pPr>
+        <w:pStyle w:val="NormalWeb"/>
+        <w:spacing w:before="0" w:beforeAutospacing="0" w:after="0"/>
+        <w:jc w:val="both"/>
+      </w:pPr>
+    </w:p>
+    <w:p>
+      <w:pPr>
+        <w:pStyle w:val="NormalWeb"/>
+        <w:spacing w:before="0" w:beforeAutospacing="0" w:after="0"/>
+        <w:jc w:val="both"/>
+      </w:pPr>
+    </w:p>
+    <w:p>
+      <w:pPr>
+        <w:pStyle w:val="NormalWeb"/>
+        <w:spacing w:before="0" w:beforeAutospacing="0" w:after="0"/>
+        <w:jc w:val="both"/>
+      </w:pPr>
+    </w:p>
+    <w:p>
+      <w:pPr>
+        <w:pStyle w:val="NormalWeb"/>
+        <w:spacing w:before="0" w:beforeAutospacing="0" w:after="0"/>
+        <w:jc w:val="both"/>
+      </w:pPr>
+    </w:p>
+    <w:p>
+      <w:pPr>
+        <w:pStyle w:val="NormalWeb"/>
+        <w:spacing w:before="0" w:beforeAutospacing="0" w:after="0"/>
+        <w:jc w:val="both"/>
+      </w:pPr>
+    </w:p>
+    <w:p>
+      <w:pPr>
+        <w:pStyle w:val="NormalWeb"/>
+        <w:spacing w:before="0" w:beforeAutospacing="0" w:after="0"/>
+        <w:jc w:val="both"/>
+      </w:pPr>
+    </w:p>
+    <w:p>
+      <w:pPr>
+        <w:pStyle w:val="NormalWeb"/>
+        <w:spacing w:before="0" w:beforeAutospacing="0" w:after="0"/>
+        <w:jc w:val="both"/>
+      </w:pPr>
+    </w:p>
+    <w:p>
+      <w:pPr>
+        <w:pStyle w:val="NormalWeb"/>
+        <w:spacing w:before="0" w:beforeAutospacing="0" w:after="0"/>
+        <w:jc w:val="both"/>
+      </w:pPr>
+    </w:p>
+    <w:p>
+      <w:pPr>
+        <w:pStyle w:val="NormalWeb"/>
+        <w:spacing w:before="0" w:beforeAutospacing="0" w:after="0"/>
+        <w:jc w:val="both"/>
+      </w:pPr>
+    </w:p>
+    <w:p>
+      <w:pPr>
+        <w:pStyle w:val="NormalWeb"/>
+        <w:spacing w:before="0" w:beforeAutospacing="0" w:after="0"/>
+        <w:jc w:val="both"/>
+      </w:pPr>
+    </w:p>
+    <w:p>
+      <w:pPr>
+        <w:pStyle w:val="NormalWeb"/>
+        <w:spacing w:before="0" w:beforeAutospacing="0" w:after="0"/>
+        <w:jc w:val="both"/>
+      </w:pPr>
+    </w:p>
+    <w:p>
+      <w:pPr>
+        <w:pStyle w:val="NormalWeb"/>
+        <w:spacing w:before="0" w:beforeAutospacing="0" w:after="0"/>
+        <w:jc w:val="both"/>
+      </w:pPr>
+    </w:p>
+    <w:p>
+      <w:pPr>
+        <w:pStyle w:val="NormalWeb"/>
+        <w:spacing w:before="0" w:beforeAutospacing="0" w:after="0"/>
+        <w:jc w:val="both"/>
+      </w:pPr>
+    </w:p>
+    <w:p>
+      <w:pPr>
+        <w:pStyle w:val="NormalWeb"/>
+        <w:spacing w:before="0" w:beforeAutospacing="0" w:after="0"/>
+        <w:jc w:val="both"/>
+      </w:pPr>
+    </w:p>
+    <w:p>
+      <w:pPr>
+        <w:pStyle w:val="NormalWeb"/>
+        <w:spacing w:before="0" w:beforeAutospacing="0" w:after="0"/>
+        <w:jc w:val="both"/>
+      </w:pPr>
+    </w:p>
+    <w:p>
+      <w:pPr>
+        <w:pStyle w:val="NormalWeb"/>
+        <w:spacing w:before="0" w:beforeAutospacing="0" w:after="0"/>
+        <w:jc w:val="both"/>
+      </w:pPr>
+    </w:p>
+    <w:p>
+      <w:pPr>
+        <w:pStyle w:val="NormalWeb"/>
+        <w:spacing w:before="0" w:beforeAutospacing="0" w:after="0"/>
+        <w:jc w:val="both"/>
+      </w:pPr>
+    </w:p>
+    <w:p>
+      <w:pPr>
+        <w:pStyle w:val="NormalWeb"/>
+        <w:spacing w:before="0" w:beforeAutospacing="0" w:after="0"/>
+        <w:jc w:val="both"/>
+      </w:pPr>
+    </w:p>
+    <w:p>
+      <w:pPr>
+        <w:pStyle w:val="NormalWeb"/>
+        <w:spacing w:before="0" w:beforeAutospacing="0" w:after="0"/>
+        <w:jc w:val="both"/>
+      </w:pPr>
+    </w:p>
+    <w:p>
+      <w:pPr>
+        <w:pStyle w:val="NormalWeb"/>
+        <w:spacing w:before="0" w:beforeAutospacing="0" w:after="0"/>
+        <w:jc w:val="both"/>
+      </w:pPr>
+    </w:p>
+    <w:p>
+      <w:pPr>
+        <w:pStyle w:val="NormalWeb"/>
+        <w:spacing w:before="0" w:beforeAutospacing="0" w:after="0"/>
+        <w:jc w:val="both"/>
+        <w:rPr>
+          <w:b/>
+        </w:rPr>
+      </w:pPr>
+      <w:r>
+        <w:rPr>
+          <w:b/>
+        </w:rPr>
+        <w:t>3. OPIS KORIŠĆENIH TEHNOLOGIJA I ALATA</w:t>
+      </w:r>
+    </w:p>
+    <w:p>
+      <w:pPr>
+        <w:pStyle w:val="NormalWeb"/>
+        <w:spacing w:before="0" w:beforeAutospacing="0" w:after="0"/>
+        <w:jc w:val="both"/>
+        <w:rPr>
+          <w:b/>
+        </w:rPr>
+      </w:pPr>
+    </w:p>
+    <w:p>
+      <w:pPr>
+        <w:pStyle w:val="NormalWeb"/>
+        <w:spacing w:before="0" w:beforeAutospacing="0" w:after="0"/>
+        <w:jc w:val="both"/>
+      </w:pPr>
+      <w:r>
+        <w:rPr>
+          <w:b/>
+        </w:rPr>
+        <w:t xml:space="preserve">3.1 C# programski jezik </w:t>
+      </w:r>
+    </w:p>
+    <w:p>
+      <w:pPr>
+        <w:pStyle w:val="NormalWeb"/>
+        <w:spacing w:before="0" w:beforeAutospacing="0" w:after="0"/>
         <w:rPr>
           <w:b/>
           <w:color w:val="0070C0"/>
@@ -13566,37 +13988,57 @@
       <w:pPr>
         <w:pStyle w:val="NormalWeb"/>
         <w:spacing w:before="0" w:beforeAutospacing="0" w:after="0"/>
-        <w:rPr>
-          <w:color w:val="0070C0"/>
-          <w:sz w:val="22"/>
-          <w:szCs w:val="22"/>
-        </w:rPr>
-      </w:pPr>
-      <w:r>
-        <w:rPr>
-          <w:color w:val="0070C0"/>
-          <w:sz w:val="22"/>
-          <w:szCs w:val="22"/>
-        </w:rPr>
-        <w:t>S</w:t>
-      </w:r>
-      <w:r>
-        <w:rPr>
-          <w:color w:val="0070C0"/>
-          <w:sz w:val="22"/>
-          <w:szCs w:val="22"/>
-        </w:rPr>
-        <w:t>amo napraviti pregled raspoloživih tehnologija i alata, navesti razloge izbora tehnologije i alata, kao i njihova bitna svojstva i prednosti</w:t>
-      </w:r>
-      <w:r>
-        <w:rPr>
-          <w:b/>
-          <w:color w:val="0070C0"/>
-          <w:sz w:val="22"/>
-          <w:szCs w:val="22"/>
-        </w:rPr>
-        <w:t>.</w:t>
-      </w:r>
+      </w:pPr>
+      <w:r>
+        <w:t xml:space="preserve">Cilj ovog programskog jezika je da obezbedi jednostavan, bezbedan i moderan objektno orjentisani programski jezik visokih </w:t>
+      </w:r>
+      <w:r>
+        <w:t>performansi</w:t>
+      </w:r>
+      <w:r>
+        <w:t xml:space="preserve"> za .NET development.</w:t>
+      </w:r>
+      <w:r>
+        <w:t xml:space="preserve"> Veoma lak za korištenje ali u stanju da omogući implementaciju modernih koncepata programiranja. Sadrži podršku za struktuirano, komponentno bazirano, objektno orjentisano programiranje </w:t>
+      </w:r>
+      <w:r>
+        <w:t>koje se očekuje od modernog jezika koji je nastao na osnovu C++ i Jave. Kao i svaki objekto orjentisni jezik osnovna namena mu je da obezbedi podršku za definisanje i posao sa klasama. Odnosno za definisanje novih tipova koji će nam omogućiti bolje modelovanje problema koji pokušavamo da rešimo. Podžava nas u kreiranju novih klasa, njihovih metoda i atributa, kao i implementacije enkapsulacije, nasleđivanja i polimorfizma kao tri osnovna principa objekto orjentisanog programiranja.</w:t>
+      </w:r>
+    </w:p>
+    <w:p>
+      <w:pPr>
+        <w:pStyle w:val="NormalWeb"/>
+        <w:spacing w:before="0" w:beforeAutospacing="0" w:after="0"/>
+      </w:pPr>
+    </w:p>
+    <w:p>
+      <w:pPr>
+        <w:pStyle w:val="NormalWeb"/>
+        <w:spacing w:before="0" w:beforeAutospacing="0" w:after="0"/>
+      </w:pPr>
+      <w:r>
+        <w:t xml:space="preserve">3.2. .NET </w:t>
+      </w:r>
+      <w:r>
+        <w:t xml:space="preserve">razvojno </w:t>
+      </w:r>
+      <w:r>
+        <w:t>okruženje</w:t>
+      </w:r>
+    </w:p>
+    <w:p>
+      <w:pPr>
+        <w:pStyle w:val="NormalWeb"/>
+        <w:spacing w:before="0" w:beforeAutospacing="0" w:after="0"/>
+      </w:pPr>
+    </w:p>
+    <w:p>
+      <w:pPr>
+        <w:pStyle w:val="NormalWeb"/>
+        <w:spacing w:before="0" w:beforeAutospacing="0" w:after="0"/>
+      </w:pPr>
+      <w:bookmarkStart w:id="11" w:name="_GoBack"/>
+      <w:bookmarkEnd w:id="11"/>
       <w:r>
         <w:rPr>
           <w:b/>
@@ -13663,6 +14105,20 @@
     </w:p>
     <w:p>
       <w:pPr>
+        <w:pStyle w:val="NormalWeb"/>
+        <w:spacing w:before="0" w:beforeAutospacing="0" w:after="0"/>
+        <w:jc w:val="both"/>
+      </w:pPr>
+      <w:r>
+        <w:rPr>
+          <w:sz w:val="22"/>
+          <w:szCs w:val="22"/>
+        </w:rPr>
+        <w:br w:type="page"/>
+      </w:r>
+    </w:p>
+    <w:p>
+      <w:pPr>
         <w:pStyle w:val="Heading1"/>
         <w:numPr>
           <w:ilvl w:val="0"/>
@@ -13676,14 +14132,6 @@
           <w:szCs w:val="22"/>
         </w:rPr>
       </w:pPr>
-      <w:r>
-        <w:rPr>
-          <w:rFonts w:ascii="Times New Roman" w:hAnsi="Times New Roman"/>
-          <w:sz w:val="22"/>
-          <w:szCs w:val="22"/>
-        </w:rPr>
-        <w:br w:type="page"/>
-      </w:r>
     </w:p>
     <w:p>
       <w:pPr>
@@ -13708,7 +14156,6 @@
           <w:sz w:val="24"/>
           <w:szCs w:val="24"/>
         </w:rPr>
-        <w:lastRenderedPageBreak/>
         <w:t>5. Zaključak</w:t>
       </w:r>
     </w:p>
@@ -14032,7 +14479,7 @@
         </w:rPr>
         <w:t xml:space="preserve">] </w:t>
       </w:r>
-      <w:hyperlink r:id="rId16" w:history="1">
+      <w:hyperlink r:id="rId15" w:history="1">
         <w:r>
           <w:rPr>
             <w:rStyle w:val="Hyperlink"/>
@@ -14401,8 +14848,8 @@
     </w:p>
     <w:p/>
     <w:sectPr>
-      <w:headerReference w:type="default" r:id="rId17"/>
-      <w:headerReference w:type="first" r:id="rId18"/>
+      <w:headerReference w:type="default" r:id="rId16"/>
+      <w:headerReference w:type="first" r:id="rId17"/>
       <w:pgSz w:w="11907" w:h="16840" w:code="9"/>
       <w:pgMar w:top="567" w:right="567" w:bottom="567" w:left="1418" w:header="567" w:footer="567" w:gutter="0"/>
       <w:pgNumType w:start="54"/>
@@ -14991,6 +15438,7 @@
     <w:lsdException w:name="HTML Sample" w:semiHidden="1" w:unhideWhenUsed="1"/>
     <w:lsdException w:name="HTML Typewriter" w:semiHidden="1" w:unhideWhenUsed="1"/>
     <w:lsdException w:name="HTML Variable" w:semiHidden="1" w:unhideWhenUsed="1"/>
+    <w:lsdException w:name="Normal Table" w:semiHidden="1" w:unhideWhenUsed="1"/>
     <w:lsdException w:name="annotation subject" w:semiHidden="1" w:unhideWhenUsed="1"/>
     <w:lsdException w:name="No List" w:semiHidden="1" w:unhideWhenUsed="1"/>
     <w:lsdException w:name="Outline List 1" w:semiHidden="1" w:unhideWhenUsed="1"/>
@@ -15035,6 +15483,7 @@
     <w:lsdException w:name="Table Professional" w:semiHidden="1" w:unhideWhenUsed="1"/>
     <w:lsdException w:name="Table Subtle 1" w:semiHidden="1" w:unhideWhenUsed="1"/>
     <w:lsdException w:name="Table Subtle 2" w:semiHidden="1" w:unhideWhenUsed="1"/>
+    <w:lsdException w:name="Table Web 1" w:semiHidden="1" w:unhideWhenUsed="1"/>
     <w:lsdException w:name="Table Web 2" w:semiHidden="1" w:unhideWhenUsed="1"/>
     <w:lsdException w:name="Table Web 3" w:semiHidden="1" w:unhideWhenUsed="1"/>
     <w:lsdException w:name="Balloon Text" w:semiHidden="1" w:unhideWhenUsed="1"/>
@@ -16032,7 +16481,7 @@
 </file>
 
 <file path=customXml/itemProps1.xml><?xml version="1.0" encoding="utf-8"?>
-<ds:datastoreItem xmlns:ds="http://schemas.openxmlformats.org/officeDocument/2006/customXml" ds:itemID="{6F2B846F-04AC-4DF5-911A-482EA84B71CA}">
+<ds:datastoreItem xmlns:ds="http://schemas.openxmlformats.org/officeDocument/2006/customXml" ds:itemID="{C4BD1FF5-104D-44A8-96BD-5B901248CB8E}">
   <ds:schemaRefs>
     <ds:schemaRef ds:uri="http://schemas.openxmlformats.org/officeDocument/2006/bibliography"/>
   </ds:schemaRefs>

</xml_diff>